<commit_message>
Wrote the report for Objective 2
</commit_message>
<xml_diff>
--- a/Reports/Objective 2/Objective 2 Report.docx
+++ b/Reports/Objective 2/Objective 2 Report.docx
@@ -1,59 +1,29 @@
 
 <file path=word/document.xml><?xml version="1.0" encoding="utf-8"?>
-<w:document xmlns:wpc="http://schemas.microsoft.com/office/word/2010/wordprocessingCanvas" xmlns:cx="http://schemas.microsoft.com/office/drawing/2014/chartex" xmlns:cx1="http://schemas.microsoft.com/office/drawing/2015/9/8/chartex" xmlns:cx2="http://schemas.microsoft.com/office/drawing/2015/10/21/chartex" xmlns:cx3="http://schemas.microsoft.com/office/drawing/2016/5/9/chartex" xmlns:cx4="http://schemas.microsoft.com/office/drawing/2016/5/10/chartex" xmlns:cx5="http://schemas.microsoft.com/office/drawing/2016/5/11/chartex" xmlns:cx6="http://schemas.microsoft.com/office/drawing/2016/5/12/chartex" xmlns:cx7="http://schemas.microsoft.com/office/drawing/2016/5/13/chartex" xmlns:cx8="http://schemas.microsoft.com/office/drawing/2016/5/14/chartex" xmlns:mc="http://schemas.openxmlformats.org/markup-compatibility/2006" xmlns:aink="http://schemas.microsoft.com/office/drawing/2016/ink" xmlns:am3d="http://schemas.microsoft.com/office/drawing/2017/model3d" xmlns:o="urn:schemas-microsoft-com:office:office" xmlns:r="http://schemas.openxmlformats.org/officeDocument/2006/relationships" xmlns:m="http://schemas.openxmlformats.org/officeDocument/2006/math" xmlns:v="urn:schemas-microsoft-com:vml" xmlns:wp14="http://schemas.microsoft.com/office/word/2010/wordprocessingDrawing" xmlns:wp="http://schemas.openxmlformats.org/drawingml/2006/wordprocessingDrawing" xmlns:w10="urn:schemas-microsoft-com:office:word" xmlns:w="http://schemas.openxmlformats.org/wordprocessingml/2006/main" xmlns:w14="http://schemas.microsoft.com/office/word/2010/wordml" xmlns:w15="http://schemas.microsoft.com/office/word/2012/wordml" xmlns:w16cex="http://schemas.microsoft.com/office/word/2018/wordml/cex" xmlns:w16cid="http://schemas.microsoft.com/office/word/2016/wordml/cid" xmlns:w16="http://schemas.microsoft.com/office/word/2018/wordml" xmlns:w16se="http://schemas.microsoft.com/office/word/2015/wordml/symex" xmlns:wpg="http://schemas.microsoft.com/office/word/2010/wordprocessingGroup" xmlns:wpi="http://schemas.microsoft.com/office/word/2010/wordprocessingInk" xmlns:wne="http://schemas.microsoft.com/office/word/2006/wordml" xmlns:wps="http://schemas.microsoft.com/office/word/2010/wordprocessingShape" mc:Ignorable="w14 w15 w16se w16cid w16 w16cex wp14">
+<w:document xmlns:wpc="http://schemas.microsoft.com/office/word/2010/wordprocessingCanvas" xmlns:cx="http://schemas.microsoft.com/office/drawing/2014/chartex" xmlns:cx1="http://schemas.microsoft.com/office/drawing/2015/9/8/chartex" xmlns:cx2="http://schemas.microsoft.com/office/drawing/2015/10/21/chartex" xmlns:cx3="http://schemas.microsoft.com/office/drawing/2016/5/9/chartex" xmlns:cx4="http://schemas.microsoft.com/office/drawing/2016/5/10/chartex" xmlns:cx5="http://schemas.microsoft.com/office/drawing/2016/5/11/chartex" xmlns:cx6="http://schemas.microsoft.com/office/drawing/2016/5/12/chartex" xmlns:cx7="http://schemas.microsoft.com/office/drawing/2016/5/13/chartex" xmlns:cx8="http://schemas.microsoft.com/office/drawing/2016/5/14/chartex" xmlns:mc="http://schemas.openxmlformats.org/markup-compatibility/2006" xmlns:aink="http://schemas.microsoft.com/office/drawing/2016/ink" xmlns:am3d="http://schemas.microsoft.com/office/drawing/2017/model3d" xmlns:o="urn:schemas-microsoft-com:office:office" xmlns:r="http://schemas.openxmlformats.org/officeDocument/2006/relationships" xmlns:m="http://schemas.openxmlformats.org/officeDocument/2006/math" xmlns:v="urn:schemas-microsoft-com:vml" xmlns:wp14="http://schemas.microsoft.com/office/word/2010/wordprocessingDrawing" xmlns:wp="http://schemas.openxmlformats.org/drawingml/2006/wordprocessingDrawing" xmlns:w10="urn:schemas-microsoft-com:office:word" xmlns:w="http://schemas.openxmlformats.org/wordprocessingml/2006/main" xmlns:w14="http://schemas.microsoft.com/office/word/2010/wordml" xmlns:w15="http://schemas.microsoft.com/office/word/2012/wordml" xmlns:w16cid="http://schemas.microsoft.com/office/word/2016/wordml/cid" xmlns:w16se="http://schemas.microsoft.com/office/word/2015/wordml/symex" xmlns:wpg="http://schemas.microsoft.com/office/word/2010/wordprocessingGroup" xmlns:wpi="http://schemas.microsoft.com/office/word/2010/wordprocessingInk" xmlns:wne="http://schemas.microsoft.com/office/word/2006/wordml" xmlns:wps="http://schemas.microsoft.com/office/word/2010/wordprocessingShape" mc:Ignorable="w14 w15 w16se w16cid wp14">
   <w:body>
     <w:p>
       <w:pPr>
         <w:jc w:val="center"/>
         <w:rPr>
-          <w:rFonts w:ascii="Calibri" w:eastAsia="Calibri" w:hAnsi="Calibri" w:cs="Calibri"/>
+          <w:rFonts w:asciiTheme="minorHAnsi" w:eastAsia="Calibri" w:hAnsiTheme="minorHAnsi" w:cstheme="minorHAnsi"/>
           <w:b/>
           <w:bCs/>
           <w:iCs/>
           <w:color w:val="4472C4" w:themeColor="accent1"/>
-          <w:sz w:val="24"/>
-          <w:szCs w:val="24"/>
           <w:u w:val="single"/>
         </w:rPr>
       </w:pPr>
       <w:r>
         <w:rPr>
-          <w:rFonts w:ascii="Calibri" w:eastAsia="Calibri" w:hAnsi="Calibri" w:cs="Calibri"/>
+          <w:rFonts w:asciiTheme="minorHAnsi" w:eastAsia="Calibri" w:hAnsiTheme="minorHAnsi" w:cstheme="minorHAnsi"/>
           <w:b/>
           <w:bCs/>
           <w:iCs/>
           <w:color w:val="4472C4" w:themeColor="accent1"/>
-          <w:sz w:val="24"/>
-          <w:szCs w:val="24"/>
           <w:u w:val="single"/>
         </w:rPr>
-        <w:t xml:space="preserve">Objective </w:t>
-      </w:r>
-      <w:r>
-        <w:rPr>
-          <w:rFonts w:ascii="Calibri" w:eastAsia="Calibri" w:hAnsi="Calibri" w:cs="Calibri"/>
-          <w:b/>
-          <w:bCs/>
-          <w:iCs/>
-          <w:color w:val="4472C4" w:themeColor="accent1"/>
-          <w:sz w:val="24"/>
-          <w:szCs w:val="24"/>
-          <w:u w:val="single"/>
-        </w:rPr>
-        <w:t>2</w:t>
-      </w:r>
-      <w:r>
-        <w:rPr>
-          <w:rFonts w:ascii="Calibri" w:eastAsia="Calibri" w:hAnsi="Calibri" w:cs="Calibri"/>
-          <w:b/>
-          <w:bCs/>
-          <w:iCs/>
-          <w:color w:val="4472C4" w:themeColor="accent1"/>
-          <w:sz w:val="24"/>
-          <w:szCs w:val="24"/>
-          <w:u w:val="single"/>
-        </w:rPr>
-        <w:t xml:space="preserve"> Report</w:t>
+        <w:t>Objective 2 Report</w:t>
       </w:r>
     </w:p>
     <w:p>
@@ -62,15 +32,17 @@
         <w:spacing w:before="0" w:beforeAutospacing="0" w:after="0" w:afterAutospacing="0"/>
         <w:textAlignment w:val="baseline"/>
         <w:rPr>
-          <w:rFonts w:ascii="Arial" w:hAnsi="Arial" w:cs="Arial"/>
+          <w:rFonts w:asciiTheme="minorHAnsi" w:hAnsiTheme="minorHAnsi" w:cstheme="minorHAnsi"/>
           <w:b/>
           <w:bCs/>
           <w:color w:val="212529"/>
-        </w:rPr>
-      </w:pPr>
-      <w:r>
-        <w:rPr>
-          <w:rFonts w:ascii="Arial" w:hAnsi="Arial" w:cs="Arial"/>
+          <w:sz w:val="22"/>
+          <w:szCs w:val="22"/>
+        </w:rPr>
+      </w:pPr>
+      <w:r>
+        <w:rPr>
+          <w:rFonts w:asciiTheme="minorHAnsi" w:hAnsiTheme="minorHAnsi" w:cstheme="minorHAnsi"/>
           <w:b/>
           <w:bCs/>
           <w:color w:val="000000"/>
@@ -91,7 +63,7 @@
         <w:spacing w:before="0" w:beforeAutospacing="0" w:after="0" w:afterAutospacing="0"/>
         <w:textAlignment w:val="baseline"/>
         <w:rPr>
-          <w:rFonts w:ascii="Arial" w:hAnsi="Arial" w:cs="Arial"/>
+          <w:rFonts w:asciiTheme="minorHAnsi" w:hAnsiTheme="minorHAnsi" w:cstheme="minorHAnsi"/>
           <w:color w:val="000000"/>
           <w:sz w:val="22"/>
           <w:szCs w:val="22"/>
@@ -99,7 +71,7 @@
       </w:pPr>
       <w:r>
         <w:rPr>
-          <w:rFonts w:ascii="Arial" w:hAnsi="Arial" w:cs="Arial"/>
+          <w:rFonts w:asciiTheme="minorHAnsi" w:hAnsiTheme="minorHAnsi" w:cstheme="minorHAnsi"/>
           <w:color w:val="000000"/>
           <w:sz w:val="22"/>
           <w:szCs w:val="22"/>
@@ -117,7 +89,7 @@
         <w:spacing w:before="0" w:beforeAutospacing="0" w:after="0" w:afterAutospacing="0"/>
         <w:textAlignment w:val="baseline"/>
         <w:rPr>
-          <w:rFonts w:ascii="Arial" w:hAnsi="Arial" w:cs="Arial"/>
+          <w:rFonts w:asciiTheme="minorHAnsi" w:hAnsiTheme="minorHAnsi" w:cstheme="minorHAnsi"/>
           <w:color w:val="000000"/>
           <w:sz w:val="22"/>
           <w:szCs w:val="22"/>
@@ -125,7 +97,7 @@
       </w:pPr>
       <w:r>
         <w:rPr>
-          <w:rFonts w:ascii="Arial" w:hAnsi="Arial" w:cs="Arial"/>
+          <w:rFonts w:asciiTheme="minorHAnsi" w:hAnsiTheme="minorHAnsi" w:cstheme="minorHAnsi"/>
           <w:color w:val="000000"/>
           <w:sz w:val="22"/>
           <w:szCs w:val="22"/>
@@ -133,359 +105,70 @@
         <w:t>It is ok if this list only reloads when the page is loaded/reloaded</w:t>
       </w:r>
     </w:p>
-    <w:p/>
-    <w:p>
-      <w:r>
-        <w:t xml:space="preserve"> Hi Naqi! These are the reports that are going to be needed. </w:t>
-      </w:r>
-    </w:p>
-    <w:p/>
-    <w:p>
-      <w:r>
-        <w:t xml:space="preserve">I added some information for you that Jason told me about the files that you’re going to  be writing about.: </w:t>
-      </w:r>
-    </w:p>
-    <w:p/>
-    <w:p>
-      <w:pPr>
-        <w:spacing w:line="240" w:lineRule="auto"/>
-        <w:rPr>
-          <w:rFonts w:ascii="Times New Roman" w:eastAsia="Times New Roman" w:hAnsi="Times New Roman" w:cs="Times New Roman"/>
-          <w:sz w:val="24"/>
-          <w:szCs w:val="24"/>
-          <w:lang w:val="en-US"/>
-        </w:rPr>
-      </w:pPr>
-    </w:p>
-    <w:p>
-      <w:pPr>
-        <w:spacing w:line="240" w:lineRule="auto"/>
-        <w:rPr>
-          <w:rFonts w:ascii="Times New Roman" w:eastAsia="Times New Roman" w:hAnsi="Times New Roman" w:cs="Times New Roman"/>
-          <w:sz w:val="24"/>
-          <w:szCs w:val="24"/>
-          <w:lang w:val="en-US"/>
-        </w:rPr>
-      </w:pPr>
-      <w:proofErr w:type="spellStart"/>
-      <w:r>
-        <w:rPr>
-          <w:rFonts w:eastAsia="Times New Roman"/>
-          <w:color w:val="000000"/>
-          <w:lang w:val="en-US"/>
-        </w:rPr>
-        <w:t>Online_users</w:t>
-      </w:r>
-      <w:proofErr w:type="spellEnd"/>
-      <w:r>
-        <w:rPr>
-          <w:rFonts w:eastAsia="Times New Roman"/>
-          <w:color w:val="000000"/>
-          <w:lang w:val="en-US"/>
-        </w:rPr>
-        <w:t> </w:t>
-      </w:r>
-    </w:p>
-    <w:p>
-      <w:pPr>
-        <w:numPr>
-          <w:ilvl w:val="0"/>
-          <w:numId w:val="2"/>
-        </w:numPr>
-        <w:spacing w:line="240" w:lineRule="auto"/>
-        <w:textAlignment w:val="baseline"/>
-        <w:rPr>
-          <w:rFonts w:eastAsia="Times New Roman"/>
-          <w:color w:val="000000"/>
-          <w:lang w:val="en-US"/>
-        </w:rPr>
-      </w:pPr>
-      <w:r>
-        <w:rPr>
-          <w:rFonts w:eastAsia="Times New Roman"/>
-          <w:color w:val="000000"/>
-          <w:lang w:val="en-US"/>
-        </w:rPr>
-        <w:t xml:space="preserve">So we are using the </w:t>
-      </w:r>
-      <w:proofErr w:type="spellStart"/>
-      <w:r>
-        <w:rPr>
-          <w:rFonts w:eastAsia="Times New Roman"/>
-          <w:color w:val="000000"/>
-          <w:lang w:val="en-US"/>
-        </w:rPr>
-        <w:t>django</w:t>
-      </w:r>
-      <w:proofErr w:type="spellEnd"/>
-      <w:r>
-        <w:rPr>
-          <w:rFonts w:eastAsia="Times New Roman"/>
-          <w:color w:val="000000"/>
-          <w:lang w:val="en-US"/>
-        </w:rPr>
-        <w:t xml:space="preserve"> </w:t>
-      </w:r>
-      <w:proofErr w:type="spellStart"/>
-      <w:r>
-        <w:rPr>
-          <w:rFonts w:eastAsia="Times New Roman"/>
-          <w:color w:val="000000"/>
-          <w:lang w:val="en-US"/>
-        </w:rPr>
-        <w:t>orm</w:t>
-      </w:r>
-      <w:proofErr w:type="spellEnd"/>
-      <w:r>
-        <w:rPr>
-          <w:rFonts w:eastAsia="Times New Roman"/>
-          <w:color w:val="000000"/>
-          <w:lang w:val="en-US"/>
-        </w:rPr>
-        <w:t xml:space="preserve"> and you have a class model</w:t>
-      </w:r>
-    </w:p>
-    <w:p>
-      <w:pPr>
-        <w:numPr>
-          <w:ilvl w:val="0"/>
-          <w:numId w:val="2"/>
-        </w:numPr>
-        <w:spacing w:line="240" w:lineRule="auto"/>
-        <w:textAlignment w:val="baseline"/>
-        <w:rPr>
-          <w:rFonts w:eastAsia="Times New Roman"/>
-          <w:color w:val="000000"/>
-          <w:lang w:val="en-US"/>
-        </w:rPr>
-      </w:pPr>
-      <w:proofErr w:type="spellStart"/>
-      <w:r>
-        <w:rPr>
-          <w:rFonts w:eastAsia="Times New Roman"/>
-          <w:color w:val="000000"/>
-          <w:lang w:val="en-US"/>
-        </w:rPr>
-        <w:t>THis</w:t>
-      </w:r>
-      <w:proofErr w:type="spellEnd"/>
-      <w:r>
-        <w:rPr>
-          <w:rFonts w:eastAsia="Times New Roman"/>
-          <w:color w:val="000000"/>
-          <w:lang w:val="en-US"/>
-        </w:rPr>
-        <w:t xml:space="preserve"> links a 1 to 1 in </w:t>
-      </w:r>
-      <w:proofErr w:type="spellStart"/>
-      <w:r>
-        <w:rPr>
-          <w:rFonts w:eastAsia="Times New Roman"/>
-          <w:color w:val="000000"/>
-          <w:lang w:val="en-US"/>
-        </w:rPr>
-        <w:t>sql</w:t>
-      </w:r>
-      <w:proofErr w:type="spellEnd"/>
-      <w:r>
-        <w:rPr>
-          <w:rFonts w:eastAsia="Times New Roman"/>
-          <w:color w:val="000000"/>
-          <w:lang w:val="en-US"/>
-        </w:rPr>
-        <w:t xml:space="preserve"> and will link a user to each one of these user activities</w:t>
-      </w:r>
-    </w:p>
-    <w:p>
-      <w:pPr>
-        <w:numPr>
-          <w:ilvl w:val="0"/>
-          <w:numId w:val="2"/>
-        </w:numPr>
-        <w:spacing w:line="240" w:lineRule="auto"/>
-        <w:textAlignment w:val="baseline"/>
-        <w:rPr>
-          <w:rFonts w:eastAsia="Times New Roman"/>
-          <w:color w:val="000000"/>
-          <w:lang w:val="en-US"/>
-        </w:rPr>
-      </w:pPr>
-      <w:r>
-        <w:rPr>
-          <w:rFonts w:eastAsia="Times New Roman"/>
-          <w:color w:val="000000"/>
-          <w:lang w:val="en-US"/>
-        </w:rPr>
-        <w:t>The last activity is going to look like a date time field</w:t>
-      </w:r>
-    </w:p>
-    <w:p>
-      <w:pPr>
-        <w:numPr>
-          <w:ilvl w:val="0"/>
-          <w:numId w:val="2"/>
-        </w:numPr>
-        <w:spacing w:line="240" w:lineRule="auto"/>
-        <w:textAlignment w:val="baseline"/>
-        <w:rPr>
-          <w:rFonts w:eastAsia="Times New Roman"/>
-          <w:color w:val="000000"/>
-          <w:lang w:val="en-US"/>
-        </w:rPr>
-      </w:pPr>
-      <w:r>
-        <w:rPr>
-          <w:rFonts w:eastAsia="Times New Roman"/>
-          <w:color w:val="000000"/>
-          <w:lang w:val="en-US"/>
-        </w:rPr>
-        <w:t>Online user is updated each time someone is online</w:t>
-      </w:r>
-    </w:p>
-    <w:p>
-      <w:pPr>
-        <w:numPr>
-          <w:ilvl w:val="0"/>
-          <w:numId w:val="2"/>
-        </w:numPr>
-        <w:spacing w:line="240" w:lineRule="auto"/>
-        <w:textAlignment w:val="baseline"/>
-        <w:rPr>
-          <w:rFonts w:eastAsia="Times New Roman"/>
-          <w:color w:val="000000"/>
-          <w:lang w:val="en-US"/>
-        </w:rPr>
-      </w:pPr>
-      <w:r>
-        <w:rPr>
-          <w:rFonts w:eastAsia="Times New Roman"/>
-          <w:color w:val="000000"/>
-          <w:lang w:val="en-US"/>
-        </w:rPr>
-        <w:t>Each user has their own user activity</w:t>
-      </w:r>
-    </w:p>
-    <w:p>
-      <w:pPr>
-        <w:numPr>
-          <w:ilvl w:val="0"/>
-          <w:numId w:val="2"/>
-        </w:numPr>
-        <w:spacing w:line="240" w:lineRule="auto"/>
-        <w:textAlignment w:val="baseline"/>
-        <w:rPr>
-          <w:rFonts w:eastAsia="Times New Roman"/>
-          <w:color w:val="000000"/>
-          <w:lang w:val="en-US"/>
-        </w:rPr>
-      </w:pPr>
-      <w:r>
-        <w:rPr>
-          <w:rFonts w:eastAsia="Times New Roman"/>
-          <w:color w:val="000000"/>
-          <w:lang w:val="en-US"/>
-        </w:rPr>
-        <w:t xml:space="preserve">A user is considered online if they have done something in the last 15 minutes </w:t>
-      </w:r>
-    </w:p>
-    <w:p/>
     <w:p>
       <w:pPr>
         <w:pStyle w:val="NormalWeb"/>
         <w:spacing w:before="0" w:beforeAutospacing="0" w:after="0" w:afterAutospacing="0"/>
         <w:jc w:val="both"/>
-      </w:pPr>
-      <w:r>
-        <w:rPr>
-          <w:rFonts w:ascii="Calibri" w:hAnsi="Calibri" w:cs="Calibri"/>
+        <w:textAlignment w:val="baseline"/>
+        <w:rPr>
+          <w:rFonts w:asciiTheme="minorHAnsi" w:hAnsiTheme="minorHAnsi" w:cstheme="minorHAnsi"/>
           <w:b/>
           <w:bCs/>
           <w:color w:val="000000"/>
           <w:sz w:val="22"/>
           <w:szCs w:val="22"/>
         </w:rPr>
-        <w:t xml:space="preserve">Objective 2 - </w:t>
-      </w:r>
-      <w:proofErr w:type="spellStart"/>
-      <w:r>
-        <w:rPr>
-          <w:rFonts w:ascii="Calibri" w:hAnsi="Calibri" w:cs="Calibri"/>
+      </w:pPr>
+    </w:p>
+    <w:p>
+      <w:pPr>
+        <w:pStyle w:val="NormalWeb"/>
+        <w:spacing w:before="0" w:beforeAutospacing="0" w:after="0" w:afterAutospacing="0"/>
+        <w:jc w:val="both"/>
+        <w:textAlignment w:val="baseline"/>
+        <w:rPr>
+          <w:rFonts w:asciiTheme="minorHAnsi" w:hAnsiTheme="minorHAnsi" w:cstheme="minorHAnsi"/>
           <w:b/>
           <w:bCs/>
           <w:color w:val="000000"/>
           <w:sz w:val="22"/>
           <w:szCs w:val="22"/>
         </w:rPr>
-        <w:t>Online_users</w:t>
-      </w:r>
-      <w:proofErr w:type="spellEnd"/>
-    </w:p>
-    <w:p>
-      <w:pPr>
-        <w:pStyle w:val="NormalWeb"/>
-        <w:spacing w:before="0" w:beforeAutospacing="0" w:after="0" w:afterAutospacing="0"/>
-        <w:jc w:val="both"/>
-        <w:rPr>
-          <w:rFonts w:ascii="Calibri" w:hAnsi="Calibri" w:cs="Calibri"/>
-          <w:color w:val="000000"/>
-          <w:sz w:val="22"/>
-          <w:szCs w:val="22"/>
-        </w:rPr>
-      </w:pPr>
-      <w:r>
-        <w:rPr>
-          <w:rFonts w:ascii="Calibri" w:hAnsi="Calibri" w:cs="Calibri"/>
-          <w:color w:val="000000"/>
-          <w:sz w:val="22"/>
-          <w:szCs w:val="22"/>
-        </w:rPr>
-        <w:t>These reports are associated with Objective 2 allowing users to see who is currently logged in. </w:t>
-      </w:r>
-    </w:p>
-    <w:p>
-      <w:pPr>
-        <w:pStyle w:val="NormalWeb"/>
-        <w:numPr>
-          <w:ilvl w:val="0"/>
-          <w:numId w:val="1"/>
-        </w:numPr>
-        <w:spacing w:before="0" w:beforeAutospacing="0" w:after="0" w:afterAutospacing="0"/>
-        <w:jc w:val="both"/>
-        <w:textAlignment w:val="baseline"/>
-        <w:rPr>
-          <w:rFonts w:ascii="Calibri" w:hAnsi="Calibri" w:cs="Calibri"/>
+      </w:pPr>
+      <w:proofErr w:type="spellStart"/>
+      <w:r>
+        <w:rPr>
+          <w:rFonts w:asciiTheme="minorHAnsi" w:hAnsiTheme="minorHAnsi" w:cstheme="minorHAnsi"/>
           <w:b/>
           <w:bCs/>
           <w:color w:val="000000"/>
           <w:sz w:val="22"/>
           <w:szCs w:val="22"/>
         </w:rPr>
-      </w:pPr>
-      <w:r>
-        <w:rPr>
-          <w:rFonts w:ascii="Calibri" w:hAnsi="Calibri" w:cs="Calibri"/>
+        <w:t>online_users</w:t>
+      </w:r>
+      <w:proofErr w:type="spellEnd"/>
+      <w:r>
+        <w:rPr>
+          <w:rFonts w:asciiTheme="minorHAnsi" w:hAnsiTheme="minorHAnsi" w:cstheme="minorHAnsi"/>
           <w:b/>
           <w:bCs/>
           <w:color w:val="000000"/>
           <w:sz w:val="22"/>
           <w:szCs w:val="22"/>
         </w:rPr>
-        <w:t>_init_.py</w:t>
+        <w:t>/tests/</w:t>
       </w:r>
     </w:p>
     <w:p>
       <w:pPr>
         <w:pStyle w:val="NormalWeb"/>
-        <w:numPr>
-          <w:ilvl w:val="0"/>
-          <w:numId w:val="1"/>
-        </w:numPr>
         <w:spacing w:before="0" w:beforeAutospacing="0" w:after="0" w:afterAutospacing="0"/>
         <w:jc w:val="both"/>
         <w:textAlignment w:val="baseline"/>
         <w:rPr>
-          <w:rFonts w:ascii="Calibri" w:hAnsi="Calibri" w:cs="Calibri"/>
-          <w:b/>
+          <w:rFonts w:asciiTheme="minorHAnsi" w:hAnsiTheme="minorHAnsi" w:cstheme="minorHAnsi"/>
           <w:bCs/>
           <w:color w:val="000000"/>
           <w:sz w:val="22"/>
@@ -494,107 +177,133 @@
       </w:pPr>
       <w:r>
         <w:rPr>
-          <w:rFonts w:ascii="Calibri" w:hAnsi="Calibri" w:cs="Calibri"/>
-          <w:b/>
+          <w:rFonts w:asciiTheme="minorHAnsi" w:hAnsiTheme="minorHAnsi" w:cstheme="minorHAnsi"/>
           <w:bCs/>
           <w:color w:val="000000"/>
           <w:sz w:val="22"/>
           <w:szCs w:val="22"/>
         </w:rPr>
-        <w:t>test_middleware.py </w:t>
-      </w:r>
-    </w:p>
-    <w:p>
-      <w:pPr>
-        <w:pStyle w:val="NormalWeb"/>
-        <w:numPr>
-          <w:ilvl w:val="0"/>
-          <w:numId w:val="1"/>
-        </w:numPr>
-        <w:spacing w:before="0" w:beforeAutospacing="0" w:after="0" w:afterAutospacing="0"/>
-        <w:jc w:val="both"/>
-        <w:textAlignment w:val="baseline"/>
-        <w:rPr>
-          <w:rFonts w:ascii="Calibri" w:hAnsi="Calibri" w:cs="Calibri"/>
-          <w:b/>
+        <w:t xml:space="preserve">We use the </w:t>
+      </w:r>
+      <w:proofErr w:type="spellStart"/>
+      <w:r>
+        <w:rPr>
+          <w:rFonts w:asciiTheme="minorHAnsi" w:hAnsiTheme="minorHAnsi" w:cstheme="minorHAnsi"/>
           <w:bCs/>
           <w:color w:val="000000"/>
           <w:sz w:val="22"/>
           <w:szCs w:val="22"/>
         </w:rPr>
-      </w:pPr>
-      <w:r>
-        <w:rPr>
-          <w:rFonts w:ascii="Calibri" w:hAnsi="Calibri" w:cs="Calibri"/>
-          <w:b/>
+        <w:t>TestCase</w:t>
+      </w:r>
+      <w:proofErr w:type="spellEnd"/>
+      <w:r>
+        <w:rPr>
+          <w:rFonts w:asciiTheme="minorHAnsi" w:hAnsiTheme="minorHAnsi" w:cstheme="minorHAnsi"/>
           <w:bCs/>
           <w:color w:val="000000"/>
           <w:sz w:val="22"/>
           <w:szCs w:val="22"/>
         </w:rPr>
-        <w:t>test_models.py</w:t>
-      </w:r>
-    </w:p>
-    <w:p>
-      <w:pPr>
-        <w:pStyle w:val="NormalWeb"/>
-        <w:numPr>
-          <w:ilvl w:val="0"/>
-          <w:numId w:val="1"/>
-        </w:numPr>
-        <w:spacing w:before="0" w:beforeAutospacing="0" w:after="0" w:afterAutospacing="0"/>
-        <w:jc w:val="both"/>
-        <w:textAlignment w:val="baseline"/>
-        <w:rPr>
-          <w:rFonts w:ascii="Calibri" w:hAnsi="Calibri" w:cs="Calibri"/>
-          <w:b/>
+        <w:t xml:space="preserve"> class imported from </w:t>
+      </w:r>
+      <w:proofErr w:type="spellStart"/>
+      <w:r>
+        <w:rPr>
+          <w:rFonts w:asciiTheme="minorHAnsi" w:hAnsiTheme="minorHAnsi" w:cstheme="minorHAnsi"/>
           <w:bCs/>
           <w:color w:val="000000"/>
           <w:sz w:val="22"/>
           <w:szCs w:val="22"/>
         </w:rPr>
-      </w:pPr>
-      <w:r>
-        <w:rPr>
-          <w:rFonts w:ascii="Calibri" w:hAnsi="Calibri" w:cs="Calibri"/>
-          <w:b/>
+        <w:t>django.test</w:t>
+      </w:r>
+      <w:proofErr w:type="spellEnd"/>
+      <w:r>
+        <w:rPr>
+          <w:rFonts w:asciiTheme="minorHAnsi" w:hAnsiTheme="minorHAnsi" w:cstheme="minorHAnsi"/>
           <w:bCs/>
           <w:color w:val="000000"/>
           <w:sz w:val="22"/>
           <w:szCs w:val="22"/>
         </w:rPr>
-        <w:t>middleware.py</w:t>
-      </w:r>
-    </w:p>
-    <w:p>
-      <w:pPr>
-        <w:pStyle w:val="NormalWeb"/>
-        <w:numPr>
-          <w:ilvl w:val="0"/>
-          <w:numId w:val="1"/>
-        </w:numPr>
-        <w:spacing w:before="0" w:beforeAutospacing="0" w:after="0" w:afterAutospacing="0"/>
-        <w:jc w:val="both"/>
-        <w:textAlignment w:val="baseline"/>
-        <w:rPr>
-          <w:rFonts w:ascii="Calibri" w:hAnsi="Calibri" w:cs="Calibri"/>
-          <w:b/>
+        <w:t xml:space="preserve"> to write tests to check whether our online user activity is functional</w:t>
+      </w:r>
+      <w:r>
+        <w:rPr>
+          <w:rFonts w:asciiTheme="minorHAnsi" w:hAnsiTheme="minorHAnsi" w:cstheme="minorHAnsi"/>
           <w:bCs/>
           <w:color w:val="000000"/>
           <w:sz w:val="22"/>
           <w:szCs w:val="22"/>
         </w:rPr>
-      </w:pPr>
-      <w:r>
-        <w:rPr>
-          <w:rFonts w:ascii="Calibri" w:hAnsi="Calibri" w:cs="Calibri"/>
-          <w:b/>
+        <w:t xml:space="preserve">. Django uses pythons </w:t>
+      </w:r>
+      <w:r>
+        <w:rPr>
+          <w:rFonts w:asciiTheme="minorHAnsi" w:hAnsiTheme="minorHAnsi" w:cstheme="minorHAnsi"/>
           <w:bCs/>
           <w:color w:val="000000"/>
           <w:sz w:val="22"/>
           <w:szCs w:val="22"/>
         </w:rPr>
-        <w:t>models.py</w:t>
+        <w:t>built-in</w:t>
+      </w:r>
+      <w:r>
+        <w:rPr>
+          <w:rFonts w:asciiTheme="minorHAnsi" w:hAnsiTheme="minorHAnsi" w:cstheme="minorHAnsi"/>
+          <w:bCs/>
+          <w:color w:val="000000"/>
+          <w:sz w:val="22"/>
+          <w:szCs w:val="22"/>
+        </w:rPr>
+        <w:t xml:space="preserve"> </w:t>
+      </w:r>
+      <w:proofErr w:type="spellStart"/>
+      <w:proofErr w:type="gramStart"/>
+      <w:r>
+        <w:rPr>
+          <w:rFonts w:asciiTheme="minorHAnsi" w:hAnsiTheme="minorHAnsi" w:cstheme="minorHAnsi"/>
+          <w:bCs/>
+          <w:color w:val="000000"/>
+          <w:sz w:val="22"/>
+          <w:szCs w:val="22"/>
+        </w:rPr>
+        <w:t>unittest.TestCase</w:t>
+      </w:r>
+      <w:proofErr w:type="spellEnd"/>
+      <w:proofErr w:type="gramEnd"/>
+      <w:r>
+        <w:rPr>
+          <w:rFonts w:asciiTheme="minorHAnsi" w:hAnsiTheme="minorHAnsi" w:cstheme="minorHAnsi"/>
+          <w:bCs/>
+          <w:color w:val="000000"/>
+          <w:sz w:val="22"/>
+          <w:szCs w:val="22"/>
+        </w:rPr>
+        <w:t xml:space="preserve"> class as a base for their </w:t>
+      </w:r>
+      <w:proofErr w:type="spellStart"/>
+      <w:r>
+        <w:rPr>
+          <w:rFonts w:asciiTheme="minorHAnsi" w:hAnsiTheme="minorHAnsi" w:cstheme="minorHAnsi"/>
+          <w:bCs/>
+          <w:color w:val="000000"/>
+          <w:sz w:val="22"/>
+          <w:szCs w:val="22"/>
+        </w:rPr>
+        <w:t>TestCase</w:t>
+      </w:r>
+      <w:proofErr w:type="spellEnd"/>
+      <w:r>
+        <w:rPr>
+          <w:rFonts w:asciiTheme="minorHAnsi" w:hAnsiTheme="minorHAnsi" w:cstheme="minorHAnsi"/>
+          <w:bCs/>
+          <w:color w:val="000000"/>
+          <w:sz w:val="22"/>
+          <w:szCs w:val="22"/>
+        </w:rPr>
+        <w:t xml:space="preserve"> class.</w:t>
       </w:r>
     </w:p>
     <w:p>
@@ -604,8 +313,7 @@
         <w:jc w:val="both"/>
         <w:textAlignment w:val="baseline"/>
         <w:rPr>
-          <w:rFonts w:ascii="Calibri" w:hAnsi="Calibri" w:cs="Calibri"/>
-          <w:b/>
+          <w:rFonts w:asciiTheme="minorHAnsi" w:hAnsiTheme="minorHAnsi" w:cstheme="minorHAnsi"/>
           <w:bCs/>
           <w:color w:val="000000"/>
           <w:sz w:val="22"/>
@@ -615,99 +323,1032 @@
     </w:p>
     <w:p>
       <w:pPr>
-        <w:pStyle w:val="NormalWeb"/>
-        <w:spacing w:before="0" w:beforeAutospacing="0" w:after="0" w:afterAutospacing="0"/>
-        <w:jc w:val="both"/>
-        <w:textAlignment w:val="baseline"/>
-        <w:rPr>
-          <w:rFonts w:ascii="Calibri" w:hAnsi="Calibri" w:cs="Calibri"/>
+        <w:rPr>
+          <w:rFonts w:asciiTheme="minorHAnsi" w:hAnsiTheme="minorHAnsi" w:cstheme="minorHAnsi"/>
+          <w:noProof/>
+        </w:rPr>
+      </w:pPr>
+      <w:r>
+        <w:rPr>
+          <w:rFonts w:asciiTheme="minorHAnsi" w:hAnsiTheme="minorHAnsi" w:cstheme="minorHAnsi"/>
+          <w:noProof/>
+        </w:rPr>
+        <w:t>test_middleware.py</w:t>
+      </w:r>
+    </w:p>
+    <w:p>
+      <w:pPr>
+        <w:rPr>
+          <w:rFonts w:asciiTheme="minorHAnsi" w:hAnsiTheme="minorHAnsi" w:cstheme="minorHAnsi"/>
+          <w:noProof/>
+        </w:rPr>
+      </w:pPr>
+      <w:r>
+        <w:rPr>
+          <w:rFonts w:asciiTheme="minorHAnsi" w:hAnsiTheme="minorHAnsi" w:cstheme="minorHAnsi"/>
+          <w:noProof/>
+        </w:rPr>
+        <w:t>Used to test our</w:t>
+      </w:r>
+      <w:r>
+        <w:rPr>
+          <w:rFonts w:asciiTheme="minorHAnsi" w:hAnsiTheme="minorHAnsi" w:cstheme="minorHAnsi"/>
+          <w:noProof/>
+        </w:rPr>
+        <w:t xml:space="preserve"> request/respons</w:t>
+      </w:r>
+      <w:r>
+        <w:rPr>
+          <w:rFonts w:asciiTheme="minorHAnsi" w:hAnsiTheme="minorHAnsi" w:cstheme="minorHAnsi"/>
+          <w:noProof/>
+        </w:rPr>
+        <w:t>e cycle</w:t>
+      </w:r>
+      <w:r>
+        <w:rPr>
+          <w:rFonts w:asciiTheme="minorHAnsi" w:hAnsiTheme="minorHAnsi" w:cstheme="minorHAnsi"/>
+          <w:noProof/>
+        </w:rPr>
+        <w:t xml:space="preserve"> and interaction with the frontend for our online users. </w:t>
+      </w:r>
+    </w:p>
+    <w:p>
+      <w:pPr>
+        <w:rPr>
+          <w:rFonts w:asciiTheme="minorHAnsi" w:hAnsiTheme="minorHAnsi" w:cstheme="minorHAnsi"/>
+          <w:noProof/>
+        </w:rPr>
+      </w:pPr>
+    </w:p>
+    <w:p>
+      <w:pPr>
+        <w:rPr>
+          <w:rFonts w:asciiTheme="minorHAnsi" w:hAnsiTheme="minorHAnsi" w:cstheme="minorHAnsi"/>
+          <w:noProof/>
+        </w:rPr>
+      </w:pPr>
+      <w:r>
+        <w:rPr>
+          <w:rFonts w:asciiTheme="minorHAnsi" w:hAnsiTheme="minorHAnsi" w:cstheme="minorHAnsi"/>
+          <w:noProof/>
+        </w:rPr>
+        <w:t>test_model.py</w:t>
+      </w:r>
+    </w:p>
+    <w:p>
+      <w:pPr>
+        <w:pStyle w:val="ListBullet"/>
+        <w:numPr>
+          <w:ilvl w:val="0"/>
+          <w:numId w:val="0"/>
+        </w:numPr>
+        <w:ind w:left="360" w:hanging="360"/>
+        <w:rPr>
+          <w:rFonts w:asciiTheme="minorHAnsi" w:hAnsiTheme="minorHAnsi" w:cstheme="minorHAnsi"/>
+          <w:noProof/>
+        </w:rPr>
+      </w:pPr>
+      <w:r>
+        <w:rPr>
+          <w:rFonts w:asciiTheme="minorHAnsi" w:hAnsiTheme="minorHAnsi" w:cstheme="minorHAnsi"/>
+          <w:noProof/>
+        </w:rPr>
+        <w:t>Used to test the functionality of our OnlineUserActivity model</w:t>
+      </w:r>
+      <w:r>
+        <w:rPr>
+          <w:rFonts w:asciiTheme="minorHAnsi" w:hAnsiTheme="minorHAnsi" w:cstheme="minorHAnsi"/>
+          <w:noProof/>
+        </w:rPr>
+        <w:t xml:space="preserve"> and it’s interactions with the database.</w:t>
+      </w:r>
+    </w:p>
+    <w:p>
+      <w:pPr>
+        <w:pStyle w:val="ListBullet"/>
+        <w:numPr>
+          <w:ilvl w:val="0"/>
+          <w:numId w:val="0"/>
+        </w:numPr>
+        <w:ind w:left="360" w:hanging="360"/>
+        <w:rPr>
+          <w:noProof/>
+        </w:rPr>
+      </w:pPr>
+    </w:p>
+    <w:p>
+      <w:pPr>
+        <w:rPr>
+          <w:rFonts w:asciiTheme="minorHAnsi" w:hAnsiTheme="minorHAnsi" w:cstheme="minorHAnsi"/>
+        </w:rPr>
+      </w:pPr>
+      <w:r>
+        <w:rPr>
+          <w:rFonts w:asciiTheme="minorHAnsi" w:hAnsiTheme="minorHAnsi" w:cstheme="minorHAnsi"/>
+        </w:rPr>
+        <w:t>Links:</w:t>
+      </w:r>
+    </w:p>
+    <w:p>
+      <w:pPr>
+        <w:pStyle w:val="ListParagraph"/>
+        <w:numPr>
+          <w:ilvl w:val="0"/>
+          <w:numId w:val="5"/>
+        </w:numPr>
+        <w:rPr>
+          <w:rFonts w:asciiTheme="minorHAnsi" w:hAnsiTheme="minorHAnsi" w:cstheme="minorHAnsi"/>
+        </w:rPr>
+      </w:pPr>
+      <w:hyperlink r:id="rId5" w:history="1">
+        <w:r>
+          <w:rPr>
+            <w:rStyle w:val="Hyperlink"/>
+            <w:rFonts w:asciiTheme="minorHAnsi" w:hAnsiTheme="minorHAnsi" w:cstheme="minorHAnsi"/>
+          </w:rPr>
+          <w:t>https://docs.djangoproject.com/en/3.2/topics/testing/</w:t>
+        </w:r>
+      </w:hyperlink>
+    </w:p>
+    <w:p>
+      <w:pPr>
+        <w:pStyle w:val="ListParagraph"/>
+        <w:numPr>
+          <w:ilvl w:val="0"/>
+          <w:numId w:val="5"/>
+        </w:numPr>
+        <w:rPr>
+          <w:rFonts w:asciiTheme="minorHAnsi" w:hAnsiTheme="minorHAnsi" w:cstheme="minorHAnsi"/>
+        </w:rPr>
+      </w:pPr>
+      <w:hyperlink r:id="rId6" w:history="1">
+        <w:r>
+          <w:rPr>
+            <w:rStyle w:val="Hyperlink"/>
+            <w:rFonts w:asciiTheme="minorHAnsi" w:hAnsiTheme="minorHAnsi" w:cstheme="minorHAnsi"/>
+          </w:rPr>
+          <w:t>https://github.com/djang</w:t>
+        </w:r>
+        <w:r>
+          <w:rPr>
+            <w:rStyle w:val="Hyperlink"/>
+            <w:rFonts w:asciiTheme="minorHAnsi" w:hAnsiTheme="minorHAnsi" w:cstheme="minorHAnsi"/>
+          </w:rPr>
+          <w:t>o</w:t>
+        </w:r>
+        <w:r>
+          <w:rPr>
+            <w:rStyle w:val="Hyperlink"/>
+            <w:rFonts w:asciiTheme="minorHAnsi" w:hAnsiTheme="minorHAnsi" w:cstheme="minorHAnsi"/>
+          </w:rPr>
+          <w:t>/django/blob/c4ee3b208a2c95a5102b5e4fa789b10f8ee29b84/django/test/testcases.py#L1174</w:t>
+        </w:r>
+      </w:hyperlink>
+    </w:p>
+    <w:p>
+      <w:pPr>
+        <w:pStyle w:val="ListParagraph"/>
+        <w:rPr>
+          <w:rFonts w:asciiTheme="minorHAnsi" w:hAnsiTheme="minorHAnsi" w:cstheme="minorHAnsi"/>
+        </w:rPr>
+      </w:pPr>
+    </w:p>
+    <w:p>
+      <w:pPr>
+        <w:rPr>
+          <w:rFonts w:asciiTheme="minorHAnsi" w:hAnsiTheme="minorHAnsi" w:cstheme="minorHAnsi"/>
           <w:b/>
-          <w:bCs/>
-          <w:color w:val="000000"/>
-          <w:sz w:val="22"/>
-          <w:szCs w:val="22"/>
-        </w:rPr>
-      </w:pPr>
-    </w:p>
-    <w:p>
-      <w:pPr>
-        <w:pStyle w:val="NormalWeb"/>
-        <w:spacing w:before="0" w:beforeAutospacing="0" w:after="0" w:afterAutospacing="0"/>
-        <w:jc w:val="both"/>
-        <w:textAlignment w:val="baseline"/>
-        <w:rPr>
-          <w:rFonts w:ascii="Calibri" w:hAnsi="Calibri" w:cs="Calibri"/>
+        </w:rPr>
+      </w:pPr>
+      <w:proofErr w:type="spellStart"/>
+      <w:r>
+        <w:rPr>
+          <w:rFonts w:asciiTheme="minorHAnsi" w:hAnsiTheme="minorHAnsi" w:cstheme="minorHAnsi"/>
           <w:b/>
-          <w:bCs/>
-          <w:color w:val="000000"/>
-          <w:sz w:val="22"/>
-          <w:szCs w:val="22"/>
-        </w:rPr>
-      </w:pPr>
-    </w:p>
-    <w:p>
-      <w:pPr>
-        <w:pStyle w:val="NormalWeb"/>
-        <w:spacing w:before="0" w:beforeAutospacing="0" w:after="0" w:afterAutospacing="0"/>
-        <w:jc w:val="both"/>
-        <w:textAlignment w:val="baseline"/>
-        <w:rPr>
-          <w:rFonts w:ascii="Calibri" w:hAnsi="Calibri" w:cs="Calibri"/>
+        </w:rPr>
+        <w:t>online_users</w:t>
+      </w:r>
+      <w:proofErr w:type="spellEnd"/>
+      <w:r>
+        <w:rPr>
+          <w:rFonts w:asciiTheme="minorHAnsi" w:hAnsiTheme="minorHAnsi" w:cstheme="minorHAnsi"/>
           <w:b/>
-          <w:bCs/>
-          <w:color w:val="000000"/>
-          <w:sz w:val="22"/>
-          <w:szCs w:val="22"/>
-        </w:rPr>
-      </w:pPr>
-    </w:p>
-    <w:p>
-      <w:r>
-        <w:rPr>
-          <w:noProof/>
-        </w:rPr>
-        <w:drawing>
-          <wp:inline distT="0" distB="0" distL="0" distR="0" wp14:anchorId="1D11F7C2" wp14:editId="0D2E7583">
-            <wp:extent cx="3721100" cy="1981200"/>
-            <wp:effectExtent l="0" t="0" r="0" b="0"/>
-            <wp:docPr id="1" name="Picture 1"/>
-            <wp:cNvGraphicFramePr>
-              <a:graphicFrameLocks xmlns:a="http://schemas.openxmlformats.org/drawingml/2006/main" noChangeAspect="1"/>
-            </wp:cNvGraphicFramePr>
-            <a:graphic xmlns:a="http://schemas.openxmlformats.org/drawingml/2006/main">
-              <a:graphicData uri="http://schemas.openxmlformats.org/drawingml/2006/picture">
-                <pic:pic xmlns:pic="http://schemas.openxmlformats.org/drawingml/2006/picture">
-                  <pic:nvPicPr>
-                    <pic:cNvPr id="1" name="Picture 1"/>
-                    <pic:cNvPicPr/>
-                  </pic:nvPicPr>
-                  <pic:blipFill>
-                    <a:blip r:embed="rId5">
-                      <a:extLst>
-                        <a:ext uri="{28A0092B-C50C-407E-A947-70E740481C1C}">
-                          <a14:useLocalDpi xmlns:a14="http://schemas.microsoft.com/office/drawing/2010/main" val="0"/>
-                        </a:ext>
-                      </a:extLst>
-                    </a:blip>
-                    <a:stretch>
-                      <a:fillRect/>
-                    </a:stretch>
-                  </pic:blipFill>
-                  <pic:spPr>
-                    <a:xfrm>
-                      <a:off x="0" y="0"/>
-                      <a:ext cx="3721100" cy="1981200"/>
-                    </a:xfrm>
-                    <a:prstGeom prst="rect">
-                      <a:avLst/>
-                    </a:prstGeom>
-                  </pic:spPr>
-                </pic:pic>
-              </a:graphicData>
-            </a:graphic>
-          </wp:inline>
-        </w:drawing>
-      </w:r>
+        </w:rPr>
+        <w:t>/</w:t>
+      </w:r>
+    </w:p>
+    <w:p>
+      <w:pPr>
+        <w:rPr>
+          <w:rFonts w:asciiTheme="minorHAnsi" w:hAnsiTheme="minorHAnsi" w:cstheme="minorHAnsi"/>
+          <w:b/>
+        </w:rPr>
+      </w:pPr>
+    </w:p>
+    <w:p>
+      <w:pPr>
+        <w:rPr>
+          <w:rFonts w:asciiTheme="minorHAnsi" w:hAnsiTheme="minorHAnsi" w:cstheme="minorHAnsi"/>
+        </w:rPr>
+      </w:pPr>
+      <w:r>
+        <w:rPr>
+          <w:rFonts w:asciiTheme="minorHAnsi" w:hAnsiTheme="minorHAnsi" w:cstheme="minorHAnsi"/>
+        </w:rPr>
+        <w:t>middleware.py</w:t>
+      </w:r>
+    </w:p>
+    <w:p>
+      <w:pPr>
+        <w:rPr>
+          <w:rFonts w:asciiTheme="minorHAnsi" w:hAnsiTheme="minorHAnsi" w:cstheme="minorHAnsi"/>
+          <w:lang w:val="en-US"/>
+        </w:rPr>
+      </w:pPr>
+      <w:r>
+        <w:rPr>
+          <w:rFonts w:asciiTheme="minorHAnsi" w:hAnsiTheme="minorHAnsi" w:cstheme="minorHAnsi"/>
+          <w:lang w:val="en-US"/>
+        </w:rPr>
+        <w:t xml:space="preserve">Updates the </w:t>
+      </w:r>
+      <w:proofErr w:type="spellStart"/>
+      <w:r>
+        <w:rPr>
+          <w:rFonts w:asciiTheme="minorHAnsi" w:hAnsiTheme="minorHAnsi" w:cstheme="minorHAnsi"/>
+          <w:lang w:val="en-US"/>
+        </w:rPr>
+        <w:t>OnlineUserActivity</w:t>
+      </w:r>
+      <w:proofErr w:type="spellEnd"/>
+      <w:r>
+        <w:rPr>
+          <w:rFonts w:asciiTheme="minorHAnsi" w:hAnsiTheme="minorHAnsi" w:cstheme="minorHAnsi"/>
+          <w:lang w:val="en-US"/>
+        </w:rPr>
+        <w:t xml:space="preserve"> database whenever an authenticated user makes an HTTP request</w:t>
+      </w:r>
+      <w:r>
+        <w:rPr>
+          <w:rFonts w:asciiTheme="minorHAnsi" w:hAnsiTheme="minorHAnsi" w:cstheme="minorHAnsi"/>
+          <w:lang w:val="en-US"/>
+        </w:rPr>
+        <w:t xml:space="preserve">. It uses the built-in </w:t>
+      </w:r>
+      <w:proofErr w:type="spellStart"/>
+      <w:r>
+        <w:rPr>
+          <w:rFonts w:asciiTheme="minorHAnsi" w:hAnsiTheme="minorHAnsi" w:cstheme="minorHAnsi"/>
+          <w:lang w:val="en-US"/>
+        </w:rPr>
+        <w:t>MiddlewareMixin</w:t>
+      </w:r>
+      <w:proofErr w:type="spellEnd"/>
+      <w:r>
+        <w:rPr>
+          <w:rFonts w:asciiTheme="minorHAnsi" w:hAnsiTheme="minorHAnsi" w:cstheme="minorHAnsi"/>
+          <w:lang w:val="en-US"/>
+        </w:rPr>
+        <w:t xml:space="preserve"> for request/response processing. The </w:t>
+      </w:r>
+      <w:proofErr w:type="spellStart"/>
+      <w:r>
+        <w:rPr>
+          <w:rFonts w:asciiTheme="minorHAnsi" w:hAnsiTheme="minorHAnsi" w:cstheme="minorHAnsi"/>
+          <w:lang w:val="en-US"/>
+        </w:rPr>
+        <w:t>MiddlewareMixin</w:t>
+      </w:r>
+      <w:proofErr w:type="spellEnd"/>
+      <w:r>
+        <w:rPr>
+          <w:rFonts w:asciiTheme="minorHAnsi" w:hAnsiTheme="minorHAnsi" w:cstheme="minorHAnsi"/>
+          <w:lang w:val="en-US"/>
+        </w:rPr>
+        <w:t xml:space="preserve"> itself converts old middleware in modern middleware.</w:t>
+      </w:r>
+    </w:p>
+    <w:p>
+      <w:pPr>
+        <w:rPr>
+          <w:rFonts w:asciiTheme="minorHAnsi" w:hAnsiTheme="minorHAnsi" w:cstheme="minorHAnsi"/>
+        </w:rPr>
+      </w:pPr>
+    </w:p>
+    <w:p>
+      <w:pPr>
+        <w:rPr>
+          <w:rFonts w:asciiTheme="minorHAnsi" w:hAnsiTheme="minorHAnsi" w:cstheme="minorHAnsi"/>
+        </w:rPr>
+      </w:pPr>
+      <w:r>
+        <w:rPr>
+          <w:rFonts w:asciiTheme="minorHAnsi" w:hAnsiTheme="minorHAnsi" w:cstheme="minorHAnsi"/>
+        </w:rPr>
+        <w:t>Links</w:t>
+      </w:r>
+      <w:r>
+        <w:rPr>
+          <w:rFonts w:asciiTheme="minorHAnsi" w:hAnsiTheme="minorHAnsi" w:cstheme="minorHAnsi"/>
+        </w:rPr>
+        <w:t>:</w:t>
+      </w:r>
+    </w:p>
+    <w:p>
+      <w:pPr>
+        <w:pStyle w:val="ListParagraph"/>
+        <w:numPr>
+          <w:ilvl w:val="0"/>
+          <w:numId w:val="4"/>
+        </w:numPr>
+        <w:rPr>
+          <w:rFonts w:asciiTheme="minorHAnsi" w:hAnsiTheme="minorHAnsi" w:cstheme="minorHAnsi"/>
+        </w:rPr>
+      </w:pPr>
+      <w:hyperlink r:id="rId7" w:history="1">
+        <w:r>
+          <w:rPr>
+            <w:rStyle w:val="Hyperlink"/>
+            <w:rFonts w:asciiTheme="minorHAnsi" w:hAnsiTheme="minorHAnsi" w:cstheme="minorHAnsi"/>
+          </w:rPr>
+          <w:t>https://docs.djangop</w:t>
+        </w:r>
+        <w:r>
+          <w:rPr>
+            <w:rStyle w:val="Hyperlink"/>
+            <w:rFonts w:asciiTheme="minorHAnsi" w:hAnsiTheme="minorHAnsi" w:cstheme="minorHAnsi"/>
+          </w:rPr>
+          <w:t>r</w:t>
+        </w:r>
+        <w:r>
+          <w:rPr>
+            <w:rStyle w:val="Hyperlink"/>
+            <w:rFonts w:asciiTheme="minorHAnsi" w:hAnsiTheme="minorHAnsi" w:cstheme="minorHAnsi"/>
+          </w:rPr>
+          <w:t>oject.com/en/3.2/topic</w:t>
+        </w:r>
+        <w:r>
+          <w:rPr>
+            <w:rStyle w:val="Hyperlink"/>
+            <w:rFonts w:asciiTheme="minorHAnsi" w:hAnsiTheme="minorHAnsi" w:cstheme="minorHAnsi"/>
+          </w:rPr>
+          <w:t>s</w:t>
+        </w:r>
+        <w:r>
+          <w:rPr>
+            <w:rStyle w:val="Hyperlink"/>
+            <w:rFonts w:asciiTheme="minorHAnsi" w:hAnsiTheme="minorHAnsi" w:cstheme="minorHAnsi"/>
+          </w:rPr>
+          <w:t>/http/middleware/</w:t>
+        </w:r>
+      </w:hyperlink>
+    </w:p>
+    <w:p>
+      <w:pPr>
+        <w:pStyle w:val="ListParagraph"/>
+        <w:numPr>
+          <w:ilvl w:val="0"/>
+          <w:numId w:val="4"/>
+        </w:numPr>
+        <w:rPr>
+          <w:rFonts w:asciiTheme="minorHAnsi" w:hAnsiTheme="minorHAnsi" w:cstheme="minorHAnsi"/>
+        </w:rPr>
+      </w:pPr>
+      <w:hyperlink r:id="rId8" w:history="1">
+        <w:r>
+          <w:rPr>
+            <w:rStyle w:val="Hyperlink"/>
+            <w:rFonts w:asciiTheme="minorHAnsi" w:hAnsiTheme="minorHAnsi" w:cstheme="minorHAnsi"/>
+          </w:rPr>
+          <w:t>https://github.com/django/django/blob/c4ee3b208a2c95a5102b5e4fa789b10f8ee29b84/django/utils/deprecati</w:t>
+        </w:r>
+        <w:r>
+          <w:rPr>
+            <w:rStyle w:val="Hyperlink"/>
+            <w:rFonts w:asciiTheme="minorHAnsi" w:hAnsiTheme="minorHAnsi" w:cstheme="minorHAnsi"/>
+          </w:rPr>
+          <w:t>o</w:t>
+        </w:r>
+        <w:r>
+          <w:rPr>
+            <w:rStyle w:val="Hyperlink"/>
+            <w:rFonts w:asciiTheme="minorHAnsi" w:hAnsiTheme="minorHAnsi" w:cstheme="minorHAnsi"/>
+          </w:rPr>
+          <w:t>n.p</w:t>
+        </w:r>
+        <w:r>
+          <w:rPr>
+            <w:rStyle w:val="Hyperlink"/>
+            <w:rFonts w:asciiTheme="minorHAnsi" w:hAnsiTheme="minorHAnsi" w:cstheme="minorHAnsi"/>
+          </w:rPr>
+          <w:t>y</w:t>
+        </w:r>
+        <w:r>
+          <w:rPr>
+            <w:rStyle w:val="Hyperlink"/>
+            <w:rFonts w:asciiTheme="minorHAnsi" w:hAnsiTheme="minorHAnsi" w:cstheme="minorHAnsi"/>
+          </w:rPr>
+          <w:t>#L88</w:t>
+        </w:r>
+      </w:hyperlink>
+      <w:r>
+        <w:rPr>
+          <w:rFonts w:asciiTheme="minorHAnsi" w:hAnsiTheme="minorHAnsi" w:cstheme="minorHAnsi"/>
+        </w:rPr>
+        <w:t xml:space="preserve"> </w:t>
+      </w:r>
+    </w:p>
+    <w:p>
+      <w:pPr>
+        <w:ind w:left="360"/>
+        <w:rPr>
+          <w:rFonts w:asciiTheme="minorHAnsi" w:hAnsiTheme="minorHAnsi" w:cstheme="minorHAnsi"/>
+        </w:rPr>
+      </w:pPr>
+    </w:p>
+    <w:p>
+      <w:pPr>
+        <w:rPr>
+          <w:rFonts w:asciiTheme="minorHAnsi" w:hAnsiTheme="minorHAnsi" w:cstheme="minorHAnsi"/>
+        </w:rPr>
+      </w:pPr>
+      <w:r>
+        <w:rPr>
+          <w:rFonts w:asciiTheme="minorHAnsi" w:hAnsiTheme="minorHAnsi" w:cstheme="minorHAnsi"/>
+        </w:rPr>
+        <w:t>admin.py</w:t>
+      </w:r>
+    </w:p>
+    <w:p>
+      <w:pPr>
+        <w:ind w:left="360"/>
+        <w:rPr>
+          <w:rFonts w:asciiTheme="minorHAnsi" w:hAnsiTheme="minorHAnsi" w:cstheme="minorHAnsi"/>
+        </w:rPr>
+      </w:pPr>
+      <w:r>
+        <w:rPr>
+          <w:rFonts w:asciiTheme="minorHAnsi" w:hAnsiTheme="minorHAnsi" w:cstheme="minorHAnsi"/>
+        </w:rPr>
+        <w:t xml:space="preserve">The model registers our </w:t>
+      </w:r>
+      <w:proofErr w:type="spellStart"/>
+      <w:r>
+        <w:rPr>
+          <w:rFonts w:asciiTheme="minorHAnsi" w:hAnsiTheme="minorHAnsi" w:cstheme="minorHAnsi"/>
+        </w:rPr>
+        <w:t>OnlineUserActivity</w:t>
+      </w:r>
+      <w:proofErr w:type="spellEnd"/>
+      <w:r>
+        <w:rPr>
+          <w:rFonts w:asciiTheme="minorHAnsi" w:hAnsiTheme="minorHAnsi" w:cstheme="minorHAnsi"/>
+        </w:rPr>
+        <w:t xml:space="preserve"> </w:t>
+      </w:r>
+      <w:r>
+        <w:rPr>
+          <w:rFonts w:asciiTheme="minorHAnsi" w:hAnsiTheme="minorHAnsi" w:cstheme="minorHAnsi"/>
+        </w:rPr>
+        <w:t xml:space="preserve">as well as creates an </w:t>
+      </w:r>
+      <w:proofErr w:type="spellStart"/>
+      <w:r>
+        <w:rPr>
+          <w:rFonts w:asciiTheme="minorHAnsi" w:hAnsiTheme="minorHAnsi" w:cstheme="minorHAnsi"/>
+        </w:rPr>
+        <w:t>OnlineUserActivityAdmin</w:t>
+      </w:r>
+      <w:proofErr w:type="spellEnd"/>
+      <w:r>
+        <w:rPr>
+          <w:rFonts w:asciiTheme="minorHAnsi" w:hAnsiTheme="minorHAnsi" w:cstheme="minorHAnsi"/>
+        </w:rPr>
+        <w:t xml:space="preserve"> </w:t>
+      </w:r>
+      <w:r>
+        <w:rPr>
+          <w:rFonts w:asciiTheme="minorHAnsi" w:hAnsiTheme="minorHAnsi" w:cstheme="minorHAnsi"/>
+        </w:rPr>
+        <w:t xml:space="preserve">model </w:t>
+      </w:r>
+      <w:r>
+        <w:rPr>
+          <w:rFonts w:asciiTheme="minorHAnsi" w:hAnsiTheme="minorHAnsi" w:cstheme="minorHAnsi"/>
+        </w:rPr>
+        <w:t xml:space="preserve">for the admins before registering it </w:t>
+      </w:r>
+      <w:r>
+        <w:rPr>
+          <w:rFonts w:asciiTheme="minorHAnsi" w:hAnsiTheme="minorHAnsi" w:cstheme="minorHAnsi"/>
+        </w:rPr>
+        <w:t xml:space="preserve">to the admin site. We can use the Django user friendly </w:t>
+      </w:r>
+      <w:proofErr w:type="spellStart"/>
+      <w:r>
+        <w:rPr>
+          <w:rFonts w:asciiTheme="minorHAnsi" w:hAnsiTheme="minorHAnsi" w:cstheme="minorHAnsi"/>
+        </w:rPr>
+        <w:t>gui</w:t>
+      </w:r>
+      <w:proofErr w:type="spellEnd"/>
+      <w:r>
+        <w:rPr>
+          <w:rFonts w:asciiTheme="minorHAnsi" w:hAnsiTheme="minorHAnsi" w:cstheme="minorHAnsi"/>
+        </w:rPr>
+        <w:t xml:space="preserve"> to create </w:t>
+      </w:r>
+      <w:proofErr w:type="spellStart"/>
+      <w:r>
+        <w:rPr>
+          <w:rFonts w:asciiTheme="minorHAnsi" w:hAnsiTheme="minorHAnsi" w:cstheme="minorHAnsi"/>
+        </w:rPr>
+        <w:t>OnlineUserActivity</w:t>
+      </w:r>
+      <w:proofErr w:type="spellEnd"/>
+      <w:r>
+        <w:rPr>
+          <w:rFonts w:asciiTheme="minorHAnsi" w:hAnsiTheme="minorHAnsi" w:cstheme="minorHAnsi"/>
+        </w:rPr>
+        <w:t xml:space="preserve"> objects in the database to test </w:t>
+      </w:r>
+      <w:r>
+        <w:rPr>
+          <w:rFonts w:asciiTheme="minorHAnsi" w:hAnsiTheme="minorHAnsi" w:cstheme="minorHAnsi"/>
+        </w:rPr>
+        <w:t>its</w:t>
+      </w:r>
+      <w:r>
+        <w:rPr>
+          <w:rFonts w:asciiTheme="minorHAnsi" w:hAnsiTheme="minorHAnsi" w:cstheme="minorHAnsi"/>
+        </w:rPr>
+        <w:t xml:space="preserve"> functionality</w:t>
+      </w:r>
+      <w:r>
+        <w:rPr>
+          <w:rFonts w:asciiTheme="minorHAnsi" w:hAnsiTheme="minorHAnsi" w:cstheme="minorHAnsi"/>
+        </w:rPr>
+        <w:t>.</w:t>
+      </w:r>
+      <w:r>
+        <w:rPr>
+          <w:rFonts w:asciiTheme="minorHAnsi" w:hAnsiTheme="minorHAnsi" w:cstheme="minorHAnsi"/>
+        </w:rPr>
+        <w:t xml:space="preserve"> </w:t>
+      </w:r>
+    </w:p>
+    <w:p>
+      <w:pPr>
+        <w:ind w:left="360"/>
+        <w:rPr>
+          <w:rFonts w:asciiTheme="minorHAnsi" w:hAnsiTheme="minorHAnsi" w:cstheme="minorHAnsi"/>
+        </w:rPr>
+      </w:pPr>
+    </w:p>
+    <w:p>
+      <w:pPr>
+        <w:rPr>
+          <w:rFonts w:asciiTheme="minorHAnsi" w:hAnsiTheme="minorHAnsi" w:cstheme="minorHAnsi"/>
+        </w:rPr>
+      </w:pPr>
+      <w:r>
+        <w:rPr>
+          <w:rFonts w:asciiTheme="minorHAnsi" w:hAnsiTheme="minorHAnsi" w:cstheme="minorHAnsi"/>
+        </w:rPr>
+        <w:t>Links</w:t>
+      </w:r>
+    </w:p>
+    <w:p>
+      <w:pPr>
+        <w:pStyle w:val="ListParagraph"/>
+        <w:numPr>
+          <w:ilvl w:val="0"/>
+          <w:numId w:val="9"/>
+        </w:numPr>
+        <w:rPr>
+          <w:rFonts w:asciiTheme="minorHAnsi" w:hAnsiTheme="minorHAnsi" w:cstheme="minorHAnsi"/>
+        </w:rPr>
+      </w:pPr>
+      <w:hyperlink r:id="rId9" w:history="1">
+        <w:r>
+          <w:rPr>
+            <w:rStyle w:val="Hyperlink"/>
+            <w:rFonts w:asciiTheme="minorHAnsi" w:hAnsiTheme="minorHAnsi" w:cstheme="minorHAnsi"/>
+          </w:rPr>
+          <w:t>https://docs.djangoproject.com/en/3.2/ref/contrib/admin/</w:t>
+        </w:r>
+      </w:hyperlink>
+    </w:p>
+    <w:p>
+      <w:pPr>
+        <w:pStyle w:val="ListParagraph"/>
+        <w:numPr>
+          <w:ilvl w:val="0"/>
+          <w:numId w:val="9"/>
+        </w:numPr>
+        <w:rPr>
+          <w:rFonts w:asciiTheme="minorHAnsi" w:hAnsiTheme="minorHAnsi" w:cstheme="minorHAnsi"/>
+        </w:rPr>
+      </w:pPr>
+      <w:hyperlink r:id="rId10" w:history="1">
+        <w:r>
+          <w:rPr>
+            <w:rStyle w:val="Hyperlink"/>
+            <w:rFonts w:asciiTheme="minorHAnsi" w:hAnsiTheme="minorHAnsi" w:cstheme="minorHAnsi"/>
+          </w:rPr>
+          <w:t>https://git</w:t>
+        </w:r>
+        <w:r>
+          <w:rPr>
+            <w:rStyle w:val="Hyperlink"/>
+            <w:rFonts w:asciiTheme="minorHAnsi" w:hAnsiTheme="minorHAnsi" w:cstheme="minorHAnsi"/>
+          </w:rPr>
+          <w:t>h</w:t>
+        </w:r>
+        <w:r>
+          <w:rPr>
+            <w:rStyle w:val="Hyperlink"/>
+            <w:rFonts w:asciiTheme="minorHAnsi" w:hAnsiTheme="minorHAnsi" w:cstheme="minorHAnsi"/>
+          </w:rPr>
+          <w:t>ub.com/django/django/blob/c4ee3b208a2c95a5102b5e4fa789b10f8ee29b84/django/contrib/admin/options.p</w:t>
+        </w:r>
+        <w:r>
+          <w:rPr>
+            <w:rStyle w:val="Hyperlink"/>
+            <w:rFonts w:asciiTheme="minorHAnsi" w:hAnsiTheme="minorHAnsi" w:cstheme="minorHAnsi"/>
+          </w:rPr>
+          <w:t>y</w:t>
+        </w:r>
+        <w:r>
+          <w:rPr>
+            <w:rStyle w:val="Hyperlink"/>
+            <w:rFonts w:asciiTheme="minorHAnsi" w:hAnsiTheme="minorHAnsi" w:cstheme="minorHAnsi"/>
+          </w:rPr>
+          <w:t>#L551</w:t>
+        </w:r>
+      </w:hyperlink>
+    </w:p>
+    <w:p>
+      <w:pPr>
+        <w:ind w:left="360"/>
+        <w:rPr>
+          <w:rFonts w:asciiTheme="minorHAnsi" w:hAnsiTheme="minorHAnsi" w:cstheme="minorHAnsi"/>
+        </w:rPr>
+      </w:pPr>
+    </w:p>
+    <w:p>
+      <w:pPr>
+        <w:rPr>
+          <w:rFonts w:asciiTheme="minorHAnsi" w:hAnsiTheme="minorHAnsi" w:cstheme="minorHAnsi"/>
+        </w:rPr>
+      </w:pPr>
+      <w:r>
+        <w:rPr>
+          <w:rFonts w:asciiTheme="minorHAnsi" w:hAnsiTheme="minorHAnsi" w:cstheme="minorHAnsi"/>
+        </w:rPr>
+        <w:lastRenderedPageBreak/>
+        <w:t>models.py</w:t>
+      </w:r>
+    </w:p>
+    <w:p>
+      <w:pPr>
+        <w:ind w:left="360"/>
+        <w:rPr>
+          <w:rFonts w:asciiTheme="minorHAnsi" w:hAnsiTheme="minorHAnsi" w:cstheme="minorHAnsi"/>
+        </w:rPr>
+      </w:pPr>
+      <w:r>
+        <w:rPr>
+          <w:rFonts w:asciiTheme="minorHAnsi" w:hAnsiTheme="minorHAnsi" w:cstheme="minorHAnsi"/>
+        </w:rPr>
+        <w:t>It’s a model with which we judge</w:t>
+      </w:r>
+      <w:r>
+        <w:rPr>
+          <w:rFonts w:asciiTheme="minorHAnsi" w:hAnsiTheme="minorHAnsi" w:cstheme="minorHAnsi"/>
+        </w:rPr>
+        <w:t xml:space="preserve"> how data is</w:t>
+      </w:r>
+      <w:r>
+        <w:rPr>
+          <w:rFonts w:asciiTheme="minorHAnsi" w:hAnsiTheme="minorHAnsi" w:cstheme="minorHAnsi"/>
+        </w:rPr>
+        <w:t xml:space="preserve"> </w:t>
+      </w:r>
+      <w:r>
+        <w:rPr>
+          <w:rFonts w:asciiTheme="minorHAnsi" w:hAnsiTheme="minorHAnsi" w:cstheme="minorHAnsi"/>
+        </w:rPr>
+        <w:t>exchange with our database</w:t>
+      </w:r>
+      <w:r>
+        <w:rPr>
+          <w:rFonts w:asciiTheme="minorHAnsi" w:hAnsiTheme="minorHAnsi" w:cstheme="minorHAnsi"/>
+        </w:rPr>
+        <w:t xml:space="preserve">. It creates </w:t>
+      </w:r>
+      <w:proofErr w:type="spellStart"/>
+      <w:r>
+        <w:rPr>
+          <w:rFonts w:asciiTheme="minorHAnsi" w:hAnsiTheme="minorHAnsi" w:cstheme="minorHAnsi"/>
+        </w:rPr>
+        <w:t>OnlineUserActivity</w:t>
+      </w:r>
+      <w:proofErr w:type="spellEnd"/>
+      <w:r>
+        <w:rPr>
+          <w:rFonts w:asciiTheme="minorHAnsi" w:hAnsiTheme="minorHAnsi" w:cstheme="minorHAnsi"/>
+        </w:rPr>
+        <w:t xml:space="preserve"> objects in the database and update them by the last activity using the </w:t>
+      </w:r>
+      <w:proofErr w:type="spellStart"/>
+      <w:r>
+        <w:rPr>
+          <w:rFonts w:asciiTheme="minorHAnsi" w:hAnsiTheme="minorHAnsi" w:cstheme="minorHAnsi"/>
+        </w:rPr>
+        <w:t>update_user_activity</w:t>
+      </w:r>
+      <w:proofErr w:type="spellEnd"/>
+      <w:r>
+        <w:rPr>
+          <w:rFonts w:asciiTheme="minorHAnsi" w:hAnsiTheme="minorHAnsi" w:cstheme="minorHAnsi"/>
+        </w:rPr>
+        <w:t xml:space="preserve"> method or retrieves the </w:t>
+      </w:r>
+      <w:proofErr w:type="spellStart"/>
+      <w:r>
+        <w:rPr>
+          <w:rFonts w:asciiTheme="minorHAnsi" w:hAnsiTheme="minorHAnsi" w:cstheme="minorHAnsi"/>
+        </w:rPr>
+        <w:t>OnlineUserActivity</w:t>
+      </w:r>
+      <w:proofErr w:type="spellEnd"/>
+      <w:r>
+        <w:rPr>
+          <w:rFonts w:asciiTheme="minorHAnsi" w:hAnsiTheme="minorHAnsi" w:cstheme="minorHAnsi"/>
+        </w:rPr>
+        <w:t xml:space="preserve"> object whose </w:t>
+      </w:r>
+      <w:proofErr w:type="spellStart"/>
+      <w:r>
+        <w:rPr>
+          <w:rFonts w:asciiTheme="minorHAnsi" w:hAnsiTheme="minorHAnsi" w:cstheme="minorHAnsi"/>
+        </w:rPr>
+        <w:t>last_activity</w:t>
+      </w:r>
+      <w:proofErr w:type="spellEnd"/>
+      <w:r>
+        <w:rPr>
+          <w:rFonts w:asciiTheme="minorHAnsi" w:hAnsiTheme="minorHAnsi" w:cstheme="minorHAnsi"/>
+        </w:rPr>
+        <w:t xml:space="preserve"> was within the last 15 minutes</w:t>
+      </w:r>
+      <w:r>
+        <w:rPr>
+          <w:rFonts w:asciiTheme="minorHAnsi" w:hAnsiTheme="minorHAnsi" w:cstheme="minorHAnsi"/>
+        </w:rPr>
+        <w:t xml:space="preserve"> (which is the default time)</w:t>
+      </w:r>
+      <w:r>
+        <w:rPr>
+          <w:rFonts w:asciiTheme="minorHAnsi" w:hAnsiTheme="minorHAnsi" w:cstheme="minorHAnsi"/>
+        </w:rPr>
+        <w:t xml:space="preserve"> using the </w:t>
+      </w:r>
+      <w:proofErr w:type="spellStart"/>
+      <w:r>
+        <w:rPr>
+          <w:rFonts w:asciiTheme="minorHAnsi" w:hAnsiTheme="minorHAnsi" w:cstheme="minorHAnsi"/>
+        </w:rPr>
+        <w:t>get_user_activities</w:t>
+      </w:r>
+      <w:proofErr w:type="spellEnd"/>
+      <w:r>
+        <w:rPr>
+          <w:rFonts w:asciiTheme="minorHAnsi" w:hAnsiTheme="minorHAnsi" w:cstheme="minorHAnsi"/>
+        </w:rPr>
+        <w:t xml:space="preserve"> method. </w:t>
+      </w:r>
+    </w:p>
+    <w:p>
+      <w:pPr>
+        <w:ind w:left="360"/>
+        <w:rPr>
+          <w:rFonts w:asciiTheme="minorHAnsi" w:hAnsiTheme="minorHAnsi" w:cstheme="minorHAnsi"/>
+        </w:rPr>
+      </w:pPr>
+      <w:r>
+        <w:rPr>
+          <w:rFonts w:asciiTheme="minorHAnsi" w:hAnsiTheme="minorHAnsi" w:cstheme="minorHAnsi"/>
+        </w:rPr>
+        <w:t xml:space="preserve">The </w:t>
+      </w:r>
+      <w:proofErr w:type="spellStart"/>
+      <w:r>
+        <w:rPr>
+          <w:rFonts w:asciiTheme="minorHAnsi" w:hAnsiTheme="minorHAnsi" w:cstheme="minorHAnsi"/>
+        </w:rPr>
+        <w:t>OnlineUserActivity</w:t>
+      </w:r>
+      <w:proofErr w:type="spellEnd"/>
+      <w:r>
+        <w:rPr>
+          <w:rFonts w:asciiTheme="minorHAnsi" w:hAnsiTheme="minorHAnsi" w:cstheme="minorHAnsi"/>
+        </w:rPr>
+        <w:t xml:space="preserve"> model uses the built-in model from </w:t>
+      </w:r>
+      <w:proofErr w:type="spellStart"/>
+      <w:r>
+        <w:rPr>
+          <w:rFonts w:asciiTheme="minorHAnsi" w:hAnsiTheme="minorHAnsi" w:cstheme="minorHAnsi"/>
+        </w:rPr>
+        <w:t>django.db</w:t>
+      </w:r>
+      <w:proofErr w:type="spellEnd"/>
+      <w:r>
+        <w:rPr>
+          <w:rFonts w:asciiTheme="minorHAnsi" w:hAnsiTheme="minorHAnsi" w:cstheme="minorHAnsi"/>
+        </w:rPr>
+        <w:t xml:space="preserve"> to set and retrieve data from the database using the Object-Relational Mapper (ORM). The API for ORM is provided in the </w:t>
+      </w:r>
+      <w:proofErr w:type="spellStart"/>
+      <w:r>
+        <w:rPr>
+          <w:rFonts w:asciiTheme="minorHAnsi" w:hAnsiTheme="minorHAnsi" w:cstheme="minorHAnsi"/>
+        </w:rPr>
+        <w:t>github</w:t>
+      </w:r>
+      <w:proofErr w:type="spellEnd"/>
+      <w:r>
+        <w:rPr>
+          <w:rFonts w:asciiTheme="minorHAnsi" w:hAnsiTheme="minorHAnsi" w:cstheme="minorHAnsi"/>
+        </w:rPr>
+        <w:t xml:space="preserve"> link below.</w:t>
+      </w:r>
+      <w:r>
+        <w:rPr>
+          <w:rFonts w:asciiTheme="minorHAnsi" w:hAnsiTheme="minorHAnsi" w:cstheme="minorHAnsi"/>
+        </w:rPr>
+        <w:t xml:space="preserve"> The model also uses the internal </w:t>
+      </w:r>
+      <w:proofErr w:type="spellStart"/>
+      <w:r>
+        <w:rPr>
+          <w:rFonts w:asciiTheme="minorHAnsi" w:hAnsiTheme="minorHAnsi" w:cstheme="minorHAnsi"/>
+        </w:rPr>
+        <w:t>django</w:t>
+      </w:r>
+      <w:proofErr w:type="spellEnd"/>
+      <w:r>
+        <w:rPr>
+          <w:rFonts w:asciiTheme="minorHAnsi" w:hAnsiTheme="minorHAnsi" w:cstheme="minorHAnsi"/>
+        </w:rPr>
+        <w:t xml:space="preserve"> </w:t>
+      </w:r>
+      <w:proofErr w:type="spellStart"/>
+      <w:r>
+        <w:rPr>
+          <w:rFonts w:asciiTheme="minorHAnsi" w:hAnsiTheme="minorHAnsi" w:cstheme="minorHAnsi"/>
+        </w:rPr>
+        <w:t>timezone</w:t>
+      </w:r>
+      <w:proofErr w:type="spellEnd"/>
+      <w:r>
+        <w:rPr>
+          <w:rFonts w:asciiTheme="minorHAnsi" w:hAnsiTheme="minorHAnsi" w:cstheme="minorHAnsi"/>
+        </w:rPr>
+        <w:t xml:space="preserve"> module to set the correct </w:t>
+      </w:r>
+      <w:proofErr w:type="spellStart"/>
+      <w:r>
+        <w:rPr>
+          <w:rFonts w:asciiTheme="minorHAnsi" w:hAnsiTheme="minorHAnsi" w:cstheme="minorHAnsi"/>
+        </w:rPr>
+        <w:t>timezone</w:t>
+      </w:r>
+      <w:proofErr w:type="spellEnd"/>
+      <w:r>
+        <w:rPr>
+          <w:rFonts w:asciiTheme="minorHAnsi" w:hAnsiTheme="minorHAnsi" w:cstheme="minorHAnsi"/>
+        </w:rPr>
+        <w:t xml:space="preserve"> for users last activity. </w:t>
+      </w:r>
+    </w:p>
+    <w:p>
+      <w:pPr>
+        <w:ind w:left="360"/>
+        <w:rPr>
+          <w:rFonts w:asciiTheme="minorHAnsi" w:hAnsiTheme="minorHAnsi" w:cstheme="minorHAnsi"/>
+        </w:rPr>
+      </w:pPr>
+    </w:p>
+    <w:p>
+      <w:pPr>
+        <w:ind w:left="360"/>
+        <w:rPr>
+          <w:rFonts w:asciiTheme="minorHAnsi" w:hAnsiTheme="minorHAnsi" w:cstheme="minorHAnsi"/>
+        </w:rPr>
+      </w:pPr>
+      <w:r>
+        <w:rPr>
+          <w:rFonts w:asciiTheme="minorHAnsi" w:hAnsiTheme="minorHAnsi" w:cstheme="minorHAnsi"/>
+        </w:rPr>
+        <w:t>Link</w:t>
+      </w:r>
+      <w:r>
+        <w:rPr>
+          <w:rFonts w:asciiTheme="minorHAnsi" w:hAnsiTheme="minorHAnsi" w:cstheme="minorHAnsi"/>
+        </w:rPr>
+        <w:t>s</w:t>
+      </w:r>
+      <w:r>
+        <w:rPr>
+          <w:rFonts w:asciiTheme="minorHAnsi" w:hAnsiTheme="minorHAnsi" w:cstheme="minorHAnsi"/>
+        </w:rPr>
+        <w:t>:</w:t>
+      </w:r>
+    </w:p>
+    <w:p>
+      <w:pPr>
+        <w:pStyle w:val="ListParagraph"/>
+        <w:numPr>
+          <w:ilvl w:val="0"/>
+          <w:numId w:val="10"/>
+        </w:numPr>
+        <w:rPr>
+          <w:rFonts w:asciiTheme="minorHAnsi" w:hAnsiTheme="minorHAnsi" w:cstheme="minorHAnsi"/>
+        </w:rPr>
+      </w:pPr>
+      <w:hyperlink r:id="rId11" w:history="1">
+        <w:r>
+          <w:rPr>
+            <w:rStyle w:val="Hyperlink"/>
+            <w:rFonts w:asciiTheme="minorHAnsi" w:hAnsiTheme="minorHAnsi" w:cstheme="minorHAnsi"/>
+          </w:rPr>
+          <w:t>https://github.com/django/django/blob/c4ee3b208a2c95a5102b5e4fa789b10f8ee29b84/django/db/models/query.py</w:t>
+        </w:r>
+      </w:hyperlink>
+    </w:p>
+    <w:p>
+      <w:pPr>
+        <w:pStyle w:val="ListParagraph"/>
+        <w:numPr>
+          <w:ilvl w:val="0"/>
+          <w:numId w:val="10"/>
+        </w:numPr>
+        <w:rPr>
+          <w:rFonts w:asciiTheme="minorHAnsi" w:hAnsiTheme="minorHAnsi" w:cstheme="minorHAnsi"/>
+        </w:rPr>
+      </w:pPr>
+      <w:hyperlink r:id="rId12" w:history="1">
+        <w:r>
+          <w:rPr>
+            <w:rStyle w:val="Hyperlink"/>
+            <w:rFonts w:asciiTheme="minorHAnsi" w:hAnsiTheme="minorHAnsi" w:cstheme="minorHAnsi"/>
+          </w:rPr>
+          <w:t>https://github.com/django/django/blob/c4ee3b208a2c95a5102b5e4fa789b10f8ee29b84/django/utils/timezone.py</w:t>
+        </w:r>
+      </w:hyperlink>
+    </w:p>
+    <w:p>
+      <w:pPr>
+        <w:pStyle w:val="ListParagraph"/>
+        <w:numPr>
+          <w:ilvl w:val="0"/>
+          <w:numId w:val="10"/>
+        </w:numPr>
+        <w:rPr>
+          <w:rFonts w:asciiTheme="minorHAnsi" w:hAnsiTheme="minorHAnsi" w:cstheme="minorHAnsi"/>
+        </w:rPr>
+      </w:pPr>
+      <w:hyperlink r:id="rId13" w:history="1">
+        <w:r>
+          <w:rPr>
+            <w:rStyle w:val="Hyperlink"/>
+            <w:rFonts w:asciiTheme="minorHAnsi" w:hAnsiTheme="minorHAnsi" w:cstheme="minorHAnsi"/>
+          </w:rPr>
+          <w:t>https://docs.djangoproject.com/en/3.2/topics/db/queries/</w:t>
+        </w:r>
+      </w:hyperlink>
+    </w:p>
+    <w:p>
+      <w:pPr>
+        <w:pStyle w:val="ListParagraph"/>
+        <w:ind w:left="1080"/>
+        <w:rPr>
+          <w:rFonts w:asciiTheme="minorHAnsi" w:hAnsiTheme="minorHAnsi" w:cstheme="minorHAnsi"/>
+        </w:rPr>
+      </w:pPr>
+    </w:p>
+    <w:p>
+      <w:pPr>
+        <w:ind w:left="720"/>
+        <w:rPr>
+          <w:rFonts w:asciiTheme="minorHAnsi" w:hAnsiTheme="minorHAnsi" w:cstheme="minorHAnsi"/>
+        </w:rPr>
+      </w:pPr>
+      <w:bookmarkStart w:id="0" w:name="_GoBack"/>
+      <w:bookmarkEnd w:id="0"/>
     </w:p>
     <w:sectPr>
       <w:pgSz w:w="12240" w:h="15840"/>
@@ -720,8 +1361,255 @@
 </file>
 
 <file path=word/numbering.xml><?xml version="1.0" encoding="utf-8"?>
-<w:numbering xmlns:wpc="http://schemas.microsoft.com/office/word/2010/wordprocessingCanvas" xmlns:cx="http://schemas.microsoft.com/office/drawing/2014/chartex" xmlns:cx1="http://schemas.microsoft.com/office/drawing/2015/9/8/chartex" xmlns:cx2="http://schemas.microsoft.com/office/drawing/2015/10/21/chartex" xmlns:cx3="http://schemas.microsoft.com/office/drawing/2016/5/9/chartex" xmlns:cx4="http://schemas.microsoft.com/office/drawing/2016/5/10/chartex" xmlns:cx5="http://schemas.microsoft.com/office/drawing/2016/5/11/chartex" xmlns:cx6="http://schemas.microsoft.com/office/drawing/2016/5/12/chartex" xmlns:cx7="http://schemas.microsoft.com/office/drawing/2016/5/13/chartex" xmlns:cx8="http://schemas.microsoft.com/office/drawing/2016/5/14/chartex" xmlns:mc="http://schemas.openxmlformats.org/markup-compatibility/2006" xmlns:aink="http://schemas.microsoft.com/office/drawing/2016/ink" xmlns:am3d="http://schemas.microsoft.com/office/drawing/2017/model3d" xmlns:o="urn:schemas-microsoft-com:office:office" xmlns:r="http://schemas.openxmlformats.org/officeDocument/2006/relationships" xmlns:m="http://schemas.openxmlformats.org/officeDocument/2006/math" xmlns:v="urn:schemas-microsoft-com:vml" xmlns:wp14="http://schemas.microsoft.com/office/word/2010/wordprocessingDrawing" xmlns:wp="http://schemas.openxmlformats.org/drawingml/2006/wordprocessingDrawing" xmlns:w10="urn:schemas-microsoft-com:office:word" xmlns:w="http://schemas.openxmlformats.org/wordprocessingml/2006/main" xmlns:w14="http://schemas.microsoft.com/office/word/2010/wordml" xmlns:w15="http://schemas.microsoft.com/office/word/2012/wordml" xmlns:w16cex="http://schemas.microsoft.com/office/word/2018/wordml/cex" xmlns:w16cid="http://schemas.microsoft.com/office/word/2016/wordml/cid" xmlns:w16="http://schemas.microsoft.com/office/word/2018/wordml" xmlns:w16se="http://schemas.microsoft.com/office/word/2015/wordml/symex" xmlns:wpg="http://schemas.microsoft.com/office/word/2010/wordprocessingGroup" xmlns:wpi="http://schemas.microsoft.com/office/word/2010/wordprocessingInk" xmlns:wne="http://schemas.microsoft.com/office/word/2006/wordml" xmlns:wps="http://schemas.microsoft.com/office/word/2010/wordprocessingShape" mc:Ignorable="w14 w15 w16se w16cid w16 w16cex wp14">
+<w:numbering xmlns:wpc="http://schemas.microsoft.com/office/word/2010/wordprocessingCanvas" xmlns:cx="http://schemas.microsoft.com/office/drawing/2014/chartex" xmlns:cx1="http://schemas.microsoft.com/office/drawing/2015/9/8/chartex" xmlns:cx2="http://schemas.microsoft.com/office/drawing/2015/10/21/chartex" xmlns:cx3="http://schemas.microsoft.com/office/drawing/2016/5/9/chartex" xmlns:cx4="http://schemas.microsoft.com/office/drawing/2016/5/10/chartex" xmlns:cx5="http://schemas.microsoft.com/office/drawing/2016/5/11/chartex" xmlns:cx6="http://schemas.microsoft.com/office/drawing/2016/5/12/chartex" xmlns:cx7="http://schemas.microsoft.com/office/drawing/2016/5/13/chartex" xmlns:cx8="http://schemas.microsoft.com/office/drawing/2016/5/14/chartex" xmlns:mc="http://schemas.openxmlformats.org/markup-compatibility/2006" xmlns:aink="http://schemas.microsoft.com/office/drawing/2016/ink" xmlns:am3d="http://schemas.microsoft.com/office/drawing/2017/model3d" xmlns:o="urn:schemas-microsoft-com:office:office" xmlns:r="http://schemas.openxmlformats.org/officeDocument/2006/relationships" xmlns:m="http://schemas.openxmlformats.org/officeDocument/2006/math" xmlns:v="urn:schemas-microsoft-com:vml" xmlns:wp14="http://schemas.microsoft.com/office/word/2010/wordprocessingDrawing" xmlns:wp="http://schemas.openxmlformats.org/drawingml/2006/wordprocessingDrawing" xmlns:w10="urn:schemas-microsoft-com:office:word" xmlns:w="http://schemas.openxmlformats.org/wordprocessingml/2006/main" xmlns:w14="http://schemas.microsoft.com/office/word/2010/wordml" xmlns:w15="http://schemas.microsoft.com/office/word/2012/wordml" xmlns:w16cid="http://schemas.microsoft.com/office/word/2016/wordml/cid" xmlns:w16se="http://schemas.microsoft.com/office/word/2015/wordml/symex" xmlns:wpg="http://schemas.microsoft.com/office/word/2010/wordprocessingGroup" xmlns:wpi="http://schemas.microsoft.com/office/word/2010/wordprocessingInk" xmlns:wne="http://schemas.microsoft.com/office/word/2006/wordml" xmlns:wps="http://schemas.microsoft.com/office/word/2010/wordprocessingShape" mc:Ignorable="w14 w15 w16se w16cid wp14">
   <w:abstractNum w:abstractNumId="0" w15:restartNumberingAfterBreak="0">
+    <w:nsid w:val="FFFFFF89"/>
+    <w:multiLevelType w:val="singleLevel"/>
+    <w:tmpl w:val="91CCA366"/>
+    <w:lvl w:ilvl="0">
+      <w:start w:val="1"/>
+      <w:numFmt w:val="bullet"/>
+      <w:pStyle w:val="ListBullet"/>
+      <w:lvlText w:val=""/>
+      <w:lvlJc w:val="left"/>
+      <w:pPr>
+        <w:tabs>
+          <w:tab w:val="num" w:pos="360"/>
+        </w:tabs>
+        <w:ind w:left="360" w:hanging="360"/>
+      </w:pPr>
+      <w:rPr>
+        <w:rFonts w:ascii="Symbol" w:hAnsi="Symbol" w:hint="default"/>
+      </w:rPr>
+    </w:lvl>
+  </w:abstractNum>
+  <w:abstractNum w:abstractNumId="1" w15:restartNumberingAfterBreak="0">
+    <w:nsid w:val="0029604C"/>
+    <w:multiLevelType w:val="hybridMultilevel"/>
+    <w:tmpl w:val="FEA6D53A"/>
+    <w:lvl w:ilvl="0" w:tplc="04090001">
+      <w:start w:val="1"/>
+      <w:numFmt w:val="bullet"/>
+      <w:lvlText w:val=""/>
+      <w:lvlJc w:val="left"/>
+      <w:pPr>
+        <w:ind w:left="720" w:hanging="360"/>
+      </w:pPr>
+      <w:rPr>
+        <w:rFonts w:ascii="Symbol" w:hAnsi="Symbol" w:hint="default"/>
+      </w:rPr>
+    </w:lvl>
+    <w:lvl w:ilvl="1" w:tplc="04090003" w:tentative="1">
+      <w:start w:val="1"/>
+      <w:numFmt w:val="bullet"/>
+      <w:lvlText w:val="o"/>
+      <w:lvlJc w:val="left"/>
+      <w:pPr>
+        <w:ind w:left="1440" w:hanging="360"/>
+      </w:pPr>
+      <w:rPr>
+        <w:rFonts w:ascii="Courier New" w:hAnsi="Courier New" w:cs="Courier New" w:hint="default"/>
+      </w:rPr>
+    </w:lvl>
+    <w:lvl w:ilvl="2" w:tplc="04090005" w:tentative="1">
+      <w:start w:val="1"/>
+      <w:numFmt w:val="bullet"/>
+      <w:lvlText w:val=""/>
+      <w:lvlJc w:val="left"/>
+      <w:pPr>
+        <w:ind w:left="2160" w:hanging="360"/>
+      </w:pPr>
+      <w:rPr>
+        <w:rFonts w:ascii="Wingdings" w:hAnsi="Wingdings" w:hint="default"/>
+      </w:rPr>
+    </w:lvl>
+    <w:lvl w:ilvl="3" w:tplc="04090001" w:tentative="1">
+      <w:start w:val="1"/>
+      <w:numFmt w:val="bullet"/>
+      <w:lvlText w:val=""/>
+      <w:lvlJc w:val="left"/>
+      <w:pPr>
+        <w:ind w:left="2880" w:hanging="360"/>
+      </w:pPr>
+      <w:rPr>
+        <w:rFonts w:ascii="Symbol" w:hAnsi="Symbol" w:hint="default"/>
+      </w:rPr>
+    </w:lvl>
+    <w:lvl w:ilvl="4" w:tplc="04090003" w:tentative="1">
+      <w:start w:val="1"/>
+      <w:numFmt w:val="bullet"/>
+      <w:lvlText w:val="o"/>
+      <w:lvlJc w:val="left"/>
+      <w:pPr>
+        <w:ind w:left="3600" w:hanging="360"/>
+      </w:pPr>
+      <w:rPr>
+        <w:rFonts w:ascii="Courier New" w:hAnsi="Courier New" w:cs="Courier New" w:hint="default"/>
+      </w:rPr>
+    </w:lvl>
+    <w:lvl w:ilvl="5" w:tplc="04090005" w:tentative="1">
+      <w:start w:val="1"/>
+      <w:numFmt w:val="bullet"/>
+      <w:lvlText w:val=""/>
+      <w:lvlJc w:val="left"/>
+      <w:pPr>
+        <w:ind w:left="4320" w:hanging="360"/>
+      </w:pPr>
+      <w:rPr>
+        <w:rFonts w:ascii="Wingdings" w:hAnsi="Wingdings" w:hint="default"/>
+      </w:rPr>
+    </w:lvl>
+    <w:lvl w:ilvl="6" w:tplc="04090001" w:tentative="1">
+      <w:start w:val="1"/>
+      <w:numFmt w:val="bullet"/>
+      <w:lvlText w:val=""/>
+      <w:lvlJc w:val="left"/>
+      <w:pPr>
+        <w:ind w:left="5040" w:hanging="360"/>
+      </w:pPr>
+      <w:rPr>
+        <w:rFonts w:ascii="Symbol" w:hAnsi="Symbol" w:hint="default"/>
+      </w:rPr>
+    </w:lvl>
+    <w:lvl w:ilvl="7" w:tplc="04090003" w:tentative="1">
+      <w:start w:val="1"/>
+      <w:numFmt w:val="bullet"/>
+      <w:lvlText w:val="o"/>
+      <w:lvlJc w:val="left"/>
+      <w:pPr>
+        <w:ind w:left="5760" w:hanging="360"/>
+      </w:pPr>
+      <w:rPr>
+        <w:rFonts w:ascii="Courier New" w:hAnsi="Courier New" w:cs="Courier New" w:hint="default"/>
+      </w:rPr>
+    </w:lvl>
+    <w:lvl w:ilvl="8" w:tplc="04090005" w:tentative="1">
+      <w:start w:val="1"/>
+      <w:numFmt w:val="bullet"/>
+      <w:lvlText w:val=""/>
+      <w:lvlJc w:val="left"/>
+      <w:pPr>
+        <w:ind w:left="6480" w:hanging="360"/>
+      </w:pPr>
+      <w:rPr>
+        <w:rFonts w:ascii="Wingdings" w:hAnsi="Wingdings" w:hint="default"/>
+      </w:rPr>
+    </w:lvl>
+  </w:abstractNum>
+  <w:abstractNum w:abstractNumId="2" w15:restartNumberingAfterBreak="0">
+    <w:nsid w:val="047A7D49"/>
+    <w:multiLevelType w:val="hybridMultilevel"/>
+    <w:tmpl w:val="3B64BE5A"/>
+    <w:lvl w:ilvl="0" w:tplc="04090001">
+      <w:start w:val="1"/>
+      <w:numFmt w:val="bullet"/>
+      <w:lvlText w:val=""/>
+      <w:lvlJc w:val="left"/>
+      <w:pPr>
+        <w:ind w:left="1080" w:hanging="360"/>
+      </w:pPr>
+      <w:rPr>
+        <w:rFonts w:ascii="Symbol" w:hAnsi="Symbol" w:hint="default"/>
+      </w:rPr>
+    </w:lvl>
+    <w:lvl w:ilvl="1" w:tplc="04090003" w:tentative="1">
+      <w:start w:val="1"/>
+      <w:numFmt w:val="bullet"/>
+      <w:lvlText w:val="o"/>
+      <w:lvlJc w:val="left"/>
+      <w:pPr>
+        <w:ind w:left="1800" w:hanging="360"/>
+      </w:pPr>
+      <w:rPr>
+        <w:rFonts w:ascii="Courier New" w:hAnsi="Courier New" w:cs="Courier New" w:hint="default"/>
+      </w:rPr>
+    </w:lvl>
+    <w:lvl w:ilvl="2" w:tplc="04090005" w:tentative="1">
+      <w:start w:val="1"/>
+      <w:numFmt w:val="bullet"/>
+      <w:lvlText w:val=""/>
+      <w:lvlJc w:val="left"/>
+      <w:pPr>
+        <w:ind w:left="2520" w:hanging="360"/>
+      </w:pPr>
+      <w:rPr>
+        <w:rFonts w:ascii="Wingdings" w:hAnsi="Wingdings" w:hint="default"/>
+      </w:rPr>
+    </w:lvl>
+    <w:lvl w:ilvl="3" w:tplc="04090001" w:tentative="1">
+      <w:start w:val="1"/>
+      <w:numFmt w:val="bullet"/>
+      <w:lvlText w:val=""/>
+      <w:lvlJc w:val="left"/>
+      <w:pPr>
+        <w:ind w:left="3240" w:hanging="360"/>
+      </w:pPr>
+      <w:rPr>
+        <w:rFonts w:ascii="Symbol" w:hAnsi="Symbol" w:hint="default"/>
+      </w:rPr>
+    </w:lvl>
+    <w:lvl w:ilvl="4" w:tplc="04090003" w:tentative="1">
+      <w:start w:val="1"/>
+      <w:numFmt w:val="bullet"/>
+      <w:lvlText w:val="o"/>
+      <w:lvlJc w:val="left"/>
+      <w:pPr>
+        <w:ind w:left="3960" w:hanging="360"/>
+      </w:pPr>
+      <w:rPr>
+        <w:rFonts w:ascii="Courier New" w:hAnsi="Courier New" w:cs="Courier New" w:hint="default"/>
+      </w:rPr>
+    </w:lvl>
+    <w:lvl w:ilvl="5" w:tplc="04090005" w:tentative="1">
+      <w:start w:val="1"/>
+      <w:numFmt w:val="bullet"/>
+      <w:lvlText w:val=""/>
+      <w:lvlJc w:val="left"/>
+      <w:pPr>
+        <w:ind w:left="4680" w:hanging="360"/>
+      </w:pPr>
+      <w:rPr>
+        <w:rFonts w:ascii="Wingdings" w:hAnsi="Wingdings" w:hint="default"/>
+      </w:rPr>
+    </w:lvl>
+    <w:lvl w:ilvl="6" w:tplc="04090001" w:tentative="1">
+      <w:start w:val="1"/>
+      <w:numFmt w:val="bullet"/>
+      <w:lvlText w:val=""/>
+      <w:lvlJc w:val="left"/>
+      <w:pPr>
+        <w:ind w:left="5400" w:hanging="360"/>
+      </w:pPr>
+      <w:rPr>
+        <w:rFonts w:ascii="Symbol" w:hAnsi="Symbol" w:hint="default"/>
+      </w:rPr>
+    </w:lvl>
+    <w:lvl w:ilvl="7" w:tplc="04090003" w:tentative="1">
+      <w:start w:val="1"/>
+      <w:numFmt w:val="bullet"/>
+      <w:lvlText w:val="o"/>
+      <w:lvlJc w:val="left"/>
+      <w:pPr>
+        <w:ind w:left="6120" w:hanging="360"/>
+      </w:pPr>
+      <w:rPr>
+        <w:rFonts w:ascii="Courier New" w:hAnsi="Courier New" w:cs="Courier New" w:hint="default"/>
+      </w:rPr>
+    </w:lvl>
+    <w:lvl w:ilvl="8" w:tplc="04090005" w:tentative="1">
+      <w:start w:val="1"/>
+      <w:numFmt w:val="bullet"/>
+      <w:lvlText w:val=""/>
+      <w:lvlJc w:val="left"/>
+      <w:pPr>
+        <w:ind w:left="6840" w:hanging="360"/>
+      </w:pPr>
+      <w:rPr>
+        <w:rFonts w:ascii="Wingdings" w:hAnsi="Wingdings" w:hint="default"/>
+      </w:rPr>
+    </w:lvl>
+  </w:abstractNum>
+  <w:abstractNum w:abstractNumId="3" w15:restartNumberingAfterBreak="0">
     <w:nsid w:val="13FA2184"/>
     <w:multiLevelType w:val="multilevel"/>
     <w:tmpl w:val="DD1AD5DA"/>
@@ -870,7 +1758,7 @@
       </w:rPr>
     </w:lvl>
   </w:abstractNum>
-  <w:abstractNum w:abstractNumId="1" w15:restartNumberingAfterBreak="0">
+  <w:abstractNum w:abstractNumId="4" w15:restartNumberingAfterBreak="0">
     <w:nsid w:val="1C5644F4"/>
     <w:multiLevelType w:val="multilevel"/>
     <w:tmpl w:val="0B3408C0"/>
@@ -983,7 +1871,233 @@
       </w:pPr>
     </w:lvl>
   </w:abstractNum>
-  <w:abstractNum w:abstractNumId="2" w15:restartNumberingAfterBreak="0">
+  <w:abstractNum w:abstractNumId="5" w15:restartNumberingAfterBreak="0">
+    <w:nsid w:val="1F5D6C6C"/>
+    <w:multiLevelType w:val="hybridMultilevel"/>
+    <w:tmpl w:val="67849138"/>
+    <w:lvl w:ilvl="0" w:tplc="04090001">
+      <w:start w:val="1"/>
+      <w:numFmt w:val="bullet"/>
+      <w:lvlText w:val=""/>
+      <w:lvlJc w:val="left"/>
+      <w:pPr>
+        <w:ind w:left="1080" w:hanging="360"/>
+      </w:pPr>
+      <w:rPr>
+        <w:rFonts w:ascii="Symbol" w:hAnsi="Symbol" w:hint="default"/>
+      </w:rPr>
+    </w:lvl>
+    <w:lvl w:ilvl="1" w:tplc="04090003" w:tentative="1">
+      <w:start w:val="1"/>
+      <w:numFmt w:val="bullet"/>
+      <w:lvlText w:val="o"/>
+      <w:lvlJc w:val="left"/>
+      <w:pPr>
+        <w:ind w:left="1800" w:hanging="360"/>
+      </w:pPr>
+      <w:rPr>
+        <w:rFonts w:ascii="Courier New" w:hAnsi="Courier New" w:cs="Courier New" w:hint="default"/>
+      </w:rPr>
+    </w:lvl>
+    <w:lvl w:ilvl="2" w:tplc="04090005" w:tentative="1">
+      <w:start w:val="1"/>
+      <w:numFmt w:val="bullet"/>
+      <w:lvlText w:val=""/>
+      <w:lvlJc w:val="left"/>
+      <w:pPr>
+        <w:ind w:left="2520" w:hanging="360"/>
+      </w:pPr>
+      <w:rPr>
+        <w:rFonts w:ascii="Wingdings" w:hAnsi="Wingdings" w:hint="default"/>
+      </w:rPr>
+    </w:lvl>
+    <w:lvl w:ilvl="3" w:tplc="04090001" w:tentative="1">
+      <w:start w:val="1"/>
+      <w:numFmt w:val="bullet"/>
+      <w:lvlText w:val=""/>
+      <w:lvlJc w:val="left"/>
+      <w:pPr>
+        <w:ind w:left="3240" w:hanging="360"/>
+      </w:pPr>
+      <w:rPr>
+        <w:rFonts w:ascii="Symbol" w:hAnsi="Symbol" w:hint="default"/>
+      </w:rPr>
+    </w:lvl>
+    <w:lvl w:ilvl="4" w:tplc="04090003" w:tentative="1">
+      <w:start w:val="1"/>
+      <w:numFmt w:val="bullet"/>
+      <w:lvlText w:val="o"/>
+      <w:lvlJc w:val="left"/>
+      <w:pPr>
+        <w:ind w:left="3960" w:hanging="360"/>
+      </w:pPr>
+      <w:rPr>
+        <w:rFonts w:ascii="Courier New" w:hAnsi="Courier New" w:cs="Courier New" w:hint="default"/>
+      </w:rPr>
+    </w:lvl>
+    <w:lvl w:ilvl="5" w:tplc="04090005" w:tentative="1">
+      <w:start w:val="1"/>
+      <w:numFmt w:val="bullet"/>
+      <w:lvlText w:val=""/>
+      <w:lvlJc w:val="left"/>
+      <w:pPr>
+        <w:ind w:left="4680" w:hanging="360"/>
+      </w:pPr>
+      <w:rPr>
+        <w:rFonts w:ascii="Wingdings" w:hAnsi="Wingdings" w:hint="default"/>
+      </w:rPr>
+    </w:lvl>
+    <w:lvl w:ilvl="6" w:tplc="04090001" w:tentative="1">
+      <w:start w:val="1"/>
+      <w:numFmt w:val="bullet"/>
+      <w:lvlText w:val=""/>
+      <w:lvlJc w:val="left"/>
+      <w:pPr>
+        <w:ind w:left="5400" w:hanging="360"/>
+      </w:pPr>
+      <w:rPr>
+        <w:rFonts w:ascii="Symbol" w:hAnsi="Symbol" w:hint="default"/>
+      </w:rPr>
+    </w:lvl>
+    <w:lvl w:ilvl="7" w:tplc="04090003" w:tentative="1">
+      <w:start w:val="1"/>
+      <w:numFmt w:val="bullet"/>
+      <w:lvlText w:val="o"/>
+      <w:lvlJc w:val="left"/>
+      <w:pPr>
+        <w:ind w:left="6120" w:hanging="360"/>
+      </w:pPr>
+      <w:rPr>
+        <w:rFonts w:ascii="Courier New" w:hAnsi="Courier New" w:cs="Courier New" w:hint="default"/>
+      </w:rPr>
+    </w:lvl>
+    <w:lvl w:ilvl="8" w:tplc="04090005" w:tentative="1">
+      <w:start w:val="1"/>
+      <w:numFmt w:val="bullet"/>
+      <w:lvlText w:val=""/>
+      <w:lvlJc w:val="left"/>
+      <w:pPr>
+        <w:ind w:left="6840" w:hanging="360"/>
+      </w:pPr>
+      <w:rPr>
+        <w:rFonts w:ascii="Wingdings" w:hAnsi="Wingdings" w:hint="default"/>
+      </w:rPr>
+    </w:lvl>
+  </w:abstractNum>
+  <w:abstractNum w:abstractNumId="6" w15:restartNumberingAfterBreak="0">
+    <w:nsid w:val="3BE91558"/>
+    <w:multiLevelType w:val="hybridMultilevel"/>
+    <w:tmpl w:val="84D422D2"/>
+    <w:lvl w:ilvl="0" w:tplc="04090001">
+      <w:start w:val="1"/>
+      <w:numFmt w:val="bullet"/>
+      <w:lvlText w:val=""/>
+      <w:lvlJc w:val="left"/>
+      <w:pPr>
+        <w:ind w:left="720" w:hanging="360"/>
+      </w:pPr>
+      <w:rPr>
+        <w:rFonts w:ascii="Symbol" w:hAnsi="Symbol" w:hint="default"/>
+      </w:rPr>
+    </w:lvl>
+    <w:lvl w:ilvl="1" w:tplc="04090003" w:tentative="1">
+      <w:start w:val="1"/>
+      <w:numFmt w:val="bullet"/>
+      <w:lvlText w:val="o"/>
+      <w:lvlJc w:val="left"/>
+      <w:pPr>
+        <w:ind w:left="1440" w:hanging="360"/>
+      </w:pPr>
+      <w:rPr>
+        <w:rFonts w:ascii="Courier New" w:hAnsi="Courier New" w:cs="Courier New" w:hint="default"/>
+      </w:rPr>
+    </w:lvl>
+    <w:lvl w:ilvl="2" w:tplc="04090005" w:tentative="1">
+      <w:start w:val="1"/>
+      <w:numFmt w:val="bullet"/>
+      <w:lvlText w:val=""/>
+      <w:lvlJc w:val="left"/>
+      <w:pPr>
+        <w:ind w:left="2160" w:hanging="360"/>
+      </w:pPr>
+      <w:rPr>
+        <w:rFonts w:ascii="Wingdings" w:hAnsi="Wingdings" w:hint="default"/>
+      </w:rPr>
+    </w:lvl>
+    <w:lvl w:ilvl="3" w:tplc="04090001" w:tentative="1">
+      <w:start w:val="1"/>
+      <w:numFmt w:val="bullet"/>
+      <w:lvlText w:val=""/>
+      <w:lvlJc w:val="left"/>
+      <w:pPr>
+        <w:ind w:left="2880" w:hanging="360"/>
+      </w:pPr>
+      <w:rPr>
+        <w:rFonts w:ascii="Symbol" w:hAnsi="Symbol" w:hint="default"/>
+      </w:rPr>
+    </w:lvl>
+    <w:lvl w:ilvl="4" w:tplc="04090003" w:tentative="1">
+      <w:start w:val="1"/>
+      <w:numFmt w:val="bullet"/>
+      <w:lvlText w:val="o"/>
+      <w:lvlJc w:val="left"/>
+      <w:pPr>
+        <w:ind w:left="3600" w:hanging="360"/>
+      </w:pPr>
+      <w:rPr>
+        <w:rFonts w:ascii="Courier New" w:hAnsi="Courier New" w:cs="Courier New" w:hint="default"/>
+      </w:rPr>
+    </w:lvl>
+    <w:lvl w:ilvl="5" w:tplc="04090005" w:tentative="1">
+      <w:start w:val="1"/>
+      <w:numFmt w:val="bullet"/>
+      <w:lvlText w:val=""/>
+      <w:lvlJc w:val="left"/>
+      <w:pPr>
+        <w:ind w:left="4320" w:hanging="360"/>
+      </w:pPr>
+      <w:rPr>
+        <w:rFonts w:ascii="Wingdings" w:hAnsi="Wingdings" w:hint="default"/>
+      </w:rPr>
+    </w:lvl>
+    <w:lvl w:ilvl="6" w:tplc="04090001" w:tentative="1">
+      <w:start w:val="1"/>
+      <w:numFmt w:val="bullet"/>
+      <w:lvlText w:val=""/>
+      <w:lvlJc w:val="left"/>
+      <w:pPr>
+        <w:ind w:left="5040" w:hanging="360"/>
+      </w:pPr>
+      <w:rPr>
+        <w:rFonts w:ascii="Symbol" w:hAnsi="Symbol" w:hint="default"/>
+      </w:rPr>
+    </w:lvl>
+    <w:lvl w:ilvl="7" w:tplc="04090003" w:tentative="1">
+      <w:start w:val="1"/>
+      <w:numFmt w:val="bullet"/>
+      <w:lvlText w:val="o"/>
+      <w:lvlJc w:val="left"/>
+      <w:pPr>
+        <w:ind w:left="5760" w:hanging="360"/>
+      </w:pPr>
+      <w:rPr>
+        <w:rFonts w:ascii="Courier New" w:hAnsi="Courier New" w:cs="Courier New" w:hint="default"/>
+      </w:rPr>
+    </w:lvl>
+    <w:lvl w:ilvl="8" w:tplc="04090005" w:tentative="1">
+      <w:start w:val="1"/>
+      <w:numFmt w:val="bullet"/>
+      <w:lvlText w:val=""/>
+      <w:lvlJc w:val="left"/>
+      <w:pPr>
+        <w:ind w:left="6480" w:hanging="360"/>
+      </w:pPr>
+      <w:rPr>
+        <w:rFonts w:ascii="Wingdings" w:hAnsi="Wingdings" w:hint="default"/>
+      </w:rPr>
+    </w:lvl>
+  </w:abstractNum>
+  <w:abstractNum w:abstractNumId="7" w15:restartNumberingAfterBreak="0">
     <w:nsid w:val="58C01213"/>
     <w:multiLevelType w:val="multilevel"/>
     <w:tmpl w:val="09E63624"/>
@@ -1132,20 +2246,383 @@
       </w:rPr>
     </w:lvl>
   </w:abstractNum>
+  <w:abstractNum w:abstractNumId="8" w15:restartNumberingAfterBreak="0">
+    <w:nsid w:val="604455E4"/>
+    <w:multiLevelType w:val="hybridMultilevel"/>
+    <w:tmpl w:val="F9CCB186"/>
+    <w:lvl w:ilvl="0" w:tplc="04090001">
+      <w:start w:val="1"/>
+      <w:numFmt w:val="bullet"/>
+      <w:lvlText w:val=""/>
+      <w:lvlJc w:val="left"/>
+      <w:pPr>
+        <w:ind w:left="720" w:hanging="360"/>
+      </w:pPr>
+      <w:rPr>
+        <w:rFonts w:ascii="Symbol" w:hAnsi="Symbol" w:hint="default"/>
+      </w:rPr>
+    </w:lvl>
+    <w:lvl w:ilvl="1" w:tplc="04090003" w:tentative="1">
+      <w:start w:val="1"/>
+      <w:numFmt w:val="bullet"/>
+      <w:lvlText w:val="o"/>
+      <w:lvlJc w:val="left"/>
+      <w:pPr>
+        <w:ind w:left="1440" w:hanging="360"/>
+      </w:pPr>
+      <w:rPr>
+        <w:rFonts w:ascii="Courier New" w:hAnsi="Courier New" w:cs="Courier New" w:hint="default"/>
+      </w:rPr>
+    </w:lvl>
+    <w:lvl w:ilvl="2" w:tplc="04090005" w:tentative="1">
+      <w:start w:val="1"/>
+      <w:numFmt w:val="bullet"/>
+      <w:lvlText w:val=""/>
+      <w:lvlJc w:val="left"/>
+      <w:pPr>
+        <w:ind w:left="2160" w:hanging="360"/>
+      </w:pPr>
+      <w:rPr>
+        <w:rFonts w:ascii="Wingdings" w:hAnsi="Wingdings" w:hint="default"/>
+      </w:rPr>
+    </w:lvl>
+    <w:lvl w:ilvl="3" w:tplc="04090001" w:tentative="1">
+      <w:start w:val="1"/>
+      <w:numFmt w:val="bullet"/>
+      <w:lvlText w:val=""/>
+      <w:lvlJc w:val="left"/>
+      <w:pPr>
+        <w:ind w:left="2880" w:hanging="360"/>
+      </w:pPr>
+      <w:rPr>
+        <w:rFonts w:ascii="Symbol" w:hAnsi="Symbol" w:hint="default"/>
+      </w:rPr>
+    </w:lvl>
+    <w:lvl w:ilvl="4" w:tplc="04090003" w:tentative="1">
+      <w:start w:val="1"/>
+      <w:numFmt w:val="bullet"/>
+      <w:lvlText w:val="o"/>
+      <w:lvlJc w:val="left"/>
+      <w:pPr>
+        <w:ind w:left="3600" w:hanging="360"/>
+      </w:pPr>
+      <w:rPr>
+        <w:rFonts w:ascii="Courier New" w:hAnsi="Courier New" w:cs="Courier New" w:hint="default"/>
+      </w:rPr>
+    </w:lvl>
+    <w:lvl w:ilvl="5" w:tplc="04090005" w:tentative="1">
+      <w:start w:val="1"/>
+      <w:numFmt w:val="bullet"/>
+      <w:lvlText w:val=""/>
+      <w:lvlJc w:val="left"/>
+      <w:pPr>
+        <w:ind w:left="4320" w:hanging="360"/>
+      </w:pPr>
+      <w:rPr>
+        <w:rFonts w:ascii="Wingdings" w:hAnsi="Wingdings" w:hint="default"/>
+      </w:rPr>
+    </w:lvl>
+    <w:lvl w:ilvl="6" w:tplc="04090001" w:tentative="1">
+      <w:start w:val="1"/>
+      <w:numFmt w:val="bullet"/>
+      <w:lvlText w:val=""/>
+      <w:lvlJc w:val="left"/>
+      <w:pPr>
+        <w:ind w:left="5040" w:hanging="360"/>
+      </w:pPr>
+      <w:rPr>
+        <w:rFonts w:ascii="Symbol" w:hAnsi="Symbol" w:hint="default"/>
+      </w:rPr>
+    </w:lvl>
+    <w:lvl w:ilvl="7" w:tplc="04090003" w:tentative="1">
+      <w:start w:val="1"/>
+      <w:numFmt w:val="bullet"/>
+      <w:lvlText w:val="o"/>
+      <w:lvlJc w:val="left"/>
+      <w:pPr>
+        <w:ind w:left="5760" w:hanging="360"/>
+      </w:pPr>
+      <w:rPr>
+        <w:rFonts w:ascii="Courier New" w:hAnsi="Courier New" w:cs="Courier New" w:hint="default"/>
+      </w:rPr>
+    </w:lvl>
+    <w:lvl w:ilvl="8" w:tplc="04090005" w:tentative="1">
+      <w:start w:val="1"/>
+      <w:numFmt w:val="bullet"/>
+      <w:lvlText w:val=""/>
+      <w:lvlJc w:val="left"/>
+      <w:pPr>
+        <w:ind w:left="6480" w:hanging="360"/>
+      </w:pPr>
+      <w:rPr>
+        <w:rFonts w:ascii="Wingdings" w:hAnsi="Wingdings" w:hint="default"/>
+      </w:rPr>
+    </w:lvl>
+  </w:abstractNum>
+  <w:abstractNum w:abstractNumId="9" w15:restartNumberingAfterBreak="0">
+    <w:nsid w:val="70D56123"/>
+    <w:multiLevelType w:val="hybridMultilevel"/>
+    <w:tmpl w:val="7734A750"/>
+    <w:lvl w:ilvl="0" w:tplc="04090001">
+      <w:start w:val="1"/>
+      <w:numFmt w:val="bullet"/>
+      <w:lvlText w:val=""/>
+      <w:lvlJc w:val="left"/>
+      <w:pPr>
+        <w:ind w:left="720" w:hanging="360"/>
+      </w:pPr>
+      <w:rPr>
+        <w:rFonts w:ascii="Symbol" w:hAnsi="Symbol" w:hint="default"/>
+      </w:rPr>
+    </w:lvl>
+    <w:lvl w:ilvl="1" w:tplc="04090003" w:tentative="1">
+      <w:start w:val="1"/>
+      <w:numFmt w:val="bullet"/>
+      <w:lvlText w:val="o"/>
+      <w:lvlJc w:val="left"/>
+      <w:pPr>
+        <w:ind w:left="1440" w:hanging="360"/>
+      </w:pPr>
+      <w:rPr>
+        <w:rFonts w:ascii="Courier New" w:hAnsi="Courier New" w:cs="Courier New" w:hint="default"/>
+      </w:rPr>
+    </w:lvl>
+    <w:lvl w:ilvl="2" w:tplc="04090005" w:tentative="1">
+      <w:start w:val="1"/>
+      <w:numFmt w:val="bullet"/>
+      <w:lvlText w:val=""/>
+      <w:lvlJc w:val="left"/>
+      <w:pPr>
+        <w:ind w:left="2160" w:hanging="360"/>
+      </w:pPr>
+      <w:rPr>
+        <w:rFonts w:ascii="Wingdings" w:hAnsi="Wingdings" w:hint="default"/>
+      </w:rPr>
+    </w:lvl>
+    <w:lvl w:ilvl="3" w:tplc="04090001" w:tentative="1">
+      <w:start w:val="1"/>
+      <w:numFmt w:val="bullet"/>
+      <w:lvlText w:val=""/>
+      <w:lvlJc w:val="left"/>
+      <w:pPr>
+        <w:ind w:left="2880" w:hanging="360"/>
+      </w:pPr>
+      <w:rPr>
+        <w:rFonts w:ascii="Symbol" w:hAnsi="Symbol" w:hint="default"/>
+      </w:rPr>
+    </w:lvl>
+    <w:lvl w:ilvl="4" w:tplc="04090003" w:tentative="1">
+      <w:start w:val="1"/>
+      <w:numFmt w:val="bullet"/>
+      <w:lvlText w:val="o"/>
+      <w:lvlJc w:val="left"/>
+      <w:pPr>
+        <w:ind w:left="3600" w:hanging="360"/>
+      </w:pPr>
+      <w:rPr>
+        <w:rFonts w:ascii="Courier New" w:hAnsi="Courier New" w:cs="Courier New" w:hint="default"/>
+      </w:rPr>
+    </w:lvl>
+    <w:lvl w:ilvl="5" w:tplc="04090005" w:tentative="1">
+      <w:start w:val="1"/>
+      <w:numFmt w:val="bullet"/>
+      <w:lvlText w:val=""/>
+      <w:lvlJc w:val="left"/>
+      <w:pPr>
+        <w:ind w:left="4320" w:hanging="360"/>
+      </w:pPr>
+      <w:rPr>
+        <w:rFonts w:ascii="Wingdings" w:hAnsi="Wingdings" w:hint="default"/>
+      </w:rPr>
+    </w:lvl>
+    <w:lvl w:ilvl="6" w:tplc="04090001" w:tentative="1">
+      <w:start w:val="1"/>
+      <w:numFmt w:val="bullet"/>
+      <w:lvlText w:val=""/>
+      <w:lvlJc w:val="left"/>
+      <w:pPr>
+        <w:ind w:left="5040" w:hanging="360"/>
+      </w:pPr>
+      <w:rPr>
+        <w:rFonts w:ascii="Symbol" w:hAnsi="Symbol" w:hint="default"/>
+      </w:rPr>
+    </w:lvl>
+    <w:lvl w:ilvl="7" w:tplc="04090003" w:tentative="1">
+      <w:start w:val="1"/>
+      <w:numFmt w:val="bullet"/>
+      <w:lvlText w:val="o"/>
+      <w:lvlJc w:val="left"/>
+      <w:pPr>
+        <w:ind w:left="5760" w:hanging="360"/>
+      </w:pPr>
+      <w:rPr>
+        <w:rFonts w:ascii="Courier New" w:hAnsi="Courier New" w:cs="Courier New" w:hint="default"/>
+      </w:rPr>
+    </w:lvl>
+    <w:lvl w:ilvl="8" w:tplc="04090005" w:tentative="1">
+      <w:start w:val="1"/>
+      <w:numFmt w:val="bullet"/>
+      <w:lvlText w:val=""/>
+      <w:lvlJc w:val="left"/>
+      <w:pPr>
+        <w:ind w:left="6480" w:hanging="360"/>
+      </w:pPr>
+      <w:rPr>
+        <w:rFonts w:ascii="Wingdings" w:hAnsi="Wingdings" w:hint="default"/>
+      </w:rPr>
+    </w:lvl>
+  </w:abstractNum>
+  <w:abstractNum w:abstractNumId="10" w15:restartNumberingAfterBreak="0">
+    <w:nsid w:val="720465F0"/>
+    <w:multiLevelType w:val="hybridMultilevel"/>
+    <w:tmpl w:val="081ED9FE"/>
+    <w:lvl w:ilvl="0" w:tplc="04090001">
+      <w:start w:val="1"/>
+      <w:numFmt w:val="bullet"/>
+      <w:lvlText w:val=""/>
+      <w:lvlJc w:val="left"/>
+      <w:pPr>
+        <w:ind w:left="1080" w:hanging="360"/>
+      </w:pPr>
+      <w:rPr>
+        <w:rFonts w:ascii="Symbol" w:hAnsi="Symbol" w:hint="default"/>
+      </w:rPr>
+    </w:lvl>
+    <w:lvl w:ilvl="1" w:tplc="04090003" w:tentative="1">
+      <w:start w:val="1"/>
+      <w:numFmt w:val="bullet"/>
+      <w:lvlText w:val="o"/>
+      <w:lvlJc w:val="left"/>
+      <w:pPr>
+        <w:ind w:left="1800" w:hanging="360"/>
+      </w:pPr>
+      <w:rPr>
+        <w:rFonts w:ascii="Courier New" w:hAnsi="Courier New" w:cs="Courier New" w:hint="default"/>
+      </w:rPr>
+    </w:lvl>
+    <w:lvl w:ilvl="2" w:tplc="04090005" w:tentative="1">
+      <w:start w:val="1"/>
+      <w:numFmt w:val="bullet"/>
+      <w:lvlText w:val=""/>
+      <w:lvlJc w:val="left"/>
+      <w:pPr>
+        <w:ind w:left="2520" w:hanging="360"/>
+      </w:pPr>
+      <w:rPr>
+        <w:rFonts w:ascii="Wingdings" w:hAnsi="Wingdings" w:hint="default"/>
+      </w:rPr>
+    </w:lvl>
+    <w:lvl w:ilvl="3" w:tplc="04090001" w:tentative="1">
+      <w:start w:val="1"/>
+      <w:numFmt w:val="bullet"/>
+      <w:lvlText w:val=""/>
+      <w:lvlJc w:val="left"/>
+      <w:pPr>
+        <w:ind w:left="3240" w:hanging="360"/>
+      </w:pPr>
+      <w:rPr>
+        <w:rFonts w:ascii="Symbol" w:hAnsi="Symbol" w:hint="default"/>
+      </w:rPr>
+    </w:lvl>
+    <w:lvl w:ilvl="4" w:tplc="04090003" w:tentative="1">
+      <w:start w:val="1"/>
+      <w:numFmt w:val="bullet"/>
+      <w:lvlText w:val="o"/>
+      <w:lvlJc w:val="left"/>
+      <w:pPr>
+        <w:ind w:left="3960" w:hanging="360"/>
+      </w:pPr>
+      <w:rPr>
+        <w:rFonts w:ascii="Courier New" w:hAnsi="Courier New" w:cs="Courier New" w:hint="default"/>
+      </w:rPr>
+    </w:lvl>
+    <w:lvl w:ilvl="5" w:tplc="04090005" w:tentative="1">
+      <w:start w:val="1"/>
+      <w:numFmt w:val="bullet"/>
+      <w:lvlText w:val=""/>
+      <w:lvlJc w:val="left"/>
+      <w:pPr>
+        <w:ind w:left="4680" w:hanging="360"/>
+      </w:pPr>
+      <w:rPr>
+        <w:rFonts w:ascii="Wingdings" w:hAnsi="Wingdings" w:hint="default"/>
+      </w:rPr>
+    </w:lvl>
+    <w:lvl w:ilvl="6" w:tplc="04090001" w:tentative="1">
+      <w:start w:val="1"/>
+      <w:numFmt w:val="bullet"/>
+      <w:lvlText w:val=""/>
+      <w:lvlJc w:val="left"/>
+      <w:pPr>
+        <w:ind w:left="5400" w:hanging="360"/>
+      </w:pPr>
+      <w:rPr>
+        <w:rFonts w:ascii="Symbol" w:hAnsi="Symbol" w:hint="default"/>
+      </w:rPr>
+    </w:lvl>
+    <w:lvl w:ilvl="7" w:tplc="04090003" w:tentative="1">
+      <w:start w:val="1"/>
+      <w:numFmt w:val="bullet"/>
+      <w:lvlText w:val="o"/>
+      <w:lvlJc w:val="left"/>
+      <w:pPr>
+        <w:ind w:left="6120" w:hanging="360"/>
+      </w:pPr>
+      <w:rPr>
+        <w:rFonts w:ascii="Courier New" w:hAnsi="Courier New" w:cs="Courier New" w:hint="default"/>
+      </w:rPr>
+    </w:lvl>
+    <w:lvl w:ilvl="8" w:tplc="04090005" w:tentative="1">
+      <w:start w:val="1"/>
+      <w:numFmt w:val="bullet"/>
+      <w:lvlText w:val=""/>
+      <w:lvlJc w:val="left"/>
+      <w:pPr>
+        <w:ind w:left="6840" w:hanging="360"/>
+      </w:pPr>
+      <w:rPr>
+        <w:rFonts w:ascii="Wingdings" w:hAnsi="Wingdings" w:hint="default"/>
+      </w:rPr>
+    </w:lvl>
+  </w:abstractNum>
   <w:num w:numId="1">
+    <w:abstractNumId w:val="4"/>
+  </w:num>
+  <w:num w:numId="2">
+    <w:abstractNumId w:val="7"/>
+  </w:num>
+  <w:num w:numId="3">
+    <w:abstractNumId w:val="3"/>
+  </w:num>
+  <w:num w:numId="4">
     <w:abstractNumId w:val="1"/>
   </w:num>
-  <w:num w:numId="2">
+  <w:num w:numId="5">
+    <w:abstractNumId w:val="8"/>
+  </w:num>
+  <w:num w:numId="6">
+    <w:abstractNumId w:val="6"/>
+  </w:num>
+  <w:num w:numId="7">
+    <w:abstractNumId w:val="0"/>
+  </w:num>
+  <w:num w:numId="8">
     <w:abstractNumId w:val="2"/>
   </w:num>
-  <w:num w:numId="3">
-    <w:abstractNumId w:val="0"/>
+  <w:num w:numId="9">
+    <w:abstractNumId w:val="9"/>
+  </w:num>
+  <w:num w:numId="10">
+    <w:abstractNumId w:val="10"/>
+  </w:num>
+  <w:num w:numId="11">
+    <w:abstractNumId w:val="5"/>
   </w:num>
 </w:numbering>
 </file>
 
 <file path=word/styles.xml><?xml version="1.0" encoding="utf-8"?>
-<w:styles xmlns:mc="http://schemas.openxmlformats.org/markup-compatibility/2006" xmlns:r="http://schemas.openxmlformats.org/officeDocument/2006/relationships" xmlns:w="http://schemas.openxmlformats.org/wordprocessingml/2006/main" xmlns:w14="http://schemas.microsoft.com/office/word/2010/wordml" xmlns:w15="http://schemas.microsoft.com/office/word/2012/wordml" xmlns:w16cex="http://schemas.microsoft.com/office/word/2018/wordml/cex" xmlns:w16cid="http://schemas.microsoft.com/office/word/2016/wordml/cid" xmlns:w16="http://schemas.microsoft.com/office/word/2018/wordml" xmlns:w16se="http://schemas.microsoft.com/office/word/2015/wordml/symex" mc:Ignorable="w14 w15 w16se w16cid w16 w16cex">
+<w:styles xmlns:mc="http://schemas.openxmlformats.org/markup-compatibility/2006" xmlns:r="http://schemas.openxmlformats.org/officeDocument/2006/relationships" xmlns:w="http://schemas.openxmlformats.org/wordprocessingml/2006/main" xmlns:w14="http://schemas.microsoft.com/office/word/2010/wordml" xmlns:w15="http://schemas.microsoft.com/office/word/2012/wordml" xmlns:w16cid="http://schemas.microsoft.com/office/word/2016/wordml/cid" xmlns:w16se="http://schemas.microsoft.com/office/word/2015/wordml/symex" mc:Ignorable="w14 w15 w16se w16cid">
   <w:docDefaults>
     <w:rPrDefault>
       <w:rPr>
@@ -1157,7 +2634,7 @@
     </w:rPrDefault>
     <w:pPrDefault/>
   </w:docDefaults>
-  <w:latentStyles w:defLockedState="0" w:defUIPriority="99" w:defSemiHidden="0" w:defUnhideWhenUsed="0" w:defQFormat="0" w:count="376">
+  <w:latentStyles w:defLockedState="0" w:defUIPriority="99" w:defSemiHidden="0" w:defUnhideWhenUsed="0" w:defQFormat="0" w:count="375">
     <w:lsdException w:name="Normal" w:uiPriority="0" w:qFormat="1"/>
     <w:lsdException w:name="heading 1" w:uiPriority="9" w:qFormat="1"/>
     <w:lsdException w:name="heading 2" w:semiHidden="1" w:uiPriority="9" w:unhideWhenUsed="1" w:qFormat="1"/>
@@ -1533,12 +3010,11 @@
     <w:lsdException w:name="Smart Hyperlink" w:semiHidden="1" w:unhideWhenUsed="1"/>
     <w:lsdException w:name="Hashtag" w:semiHidden="1" w:unhideWhenUsed="1"/>
     <w:lsdException w:name="Unresolved Mention" w:semiHidden="1" w:unhideWhenUsed="1"/>
-    <w:lsdException w:name="Smart Link" w:semiHidden="1" w:unhideWhenUsed="1"/>
   </w:latentStyles>
   <w:style w:type="paragraph" w:default="1" w:styleId="Normal">
     <w:name w:val="Normal"/>
     <w:qFormat/>
-    <w:rsid w:val="00B2731A"/>
+    <w:rsid w:val="00827DCC"/>
     <w:pPr>
       <w:spacing w:line="276" w:lineRule="auto"/>
     </w:pPr>
@@ -1552,7 +3028,6 @@
   <w:style w:type="character" w:default="1" w:styleId="DefaultParagraphFont">
     <w:name w:val="Default Paragraph Font"/>
     <w:uiPriority w:val="1"/>
-    <w:semiHidden/>
     <w:unhideWhenUsed/>
   </w:style>
   <w:style w:type="table" w:default="1" w:styleId="TableNormal">
@@ -1580,7 +3055,6 @@
     <w:name w:val="Normal (Web)"/>
     <w:basedOn w:val="Normal"/>
     <w:uiPriority w:val="99"/>
-    <w:semiHidden/>
     <w:unhideWhenUsed/>
     <w:rsid w:val="00B2731A"/>
     <w:pPr>
@@ -1592,6 +3066,65 @@
       <w:szCs w:val="24"/>
       <w:lang w:val="en-US"/>
     </w:rPr>
+  </w:style>
+  <w:style w:type="paragraph" w:styleId="ListParagraph">
+    <w:name w:val="List Paragraph"/>
+    <w:basedOn w:val="Normal"/>
+    <w:uiPriority w:val="34"/>
+    <w:qFormat/>
+    <w:rsid w:val="00DE4B73"/>
+    <w:pPr>
+      <w:ind w:left="720"/>
+      <w:contextualSpacing/>
+    </w:pPr>
+  </w:style>
+  <w:style w:type="character" w:styleId="Hyperlink">
+    <w:name w:val="Hyperlink"/>
+    <w:basedOn w:val="DefaultParagraphFont"/>
+    <w:uiPriority w:val="99"/>
+    <w:unhideWhenUsed/>
+    <w:rsid w:val="00DE4B73"/>
+    <w:rPr>
+      <w:color w:val="0563C1" w:themeColor="hyperlink"/>
+      <w:u w:val="single"/>
+    </w:rPr>
+  </w:style>
+  <w:style w:type="character" w:styleId="UnresolvedMention">
+    <w:name w:val="Unresolved Mention"/>
+    <w:basedOn w:val="DefaultParagraphFont"/>
+    <w:uiPriority w:val="99"/>
+    <w:semiHidden/>
+    <w:unhideWhenUsed/>
+    <w:rsid w:val="00DE4B73"/>
+    <w:rPr>
+      <w:color w:val="605E5C"/>
+      <w:shd w:val="clear" w:color="auto" w:fill="E1DFDD"/>
+    </w:rPr>
+  </w:style>
+  <w:style w:type="character" w:styleId="FollowedHyperlink">
+    <w:name w:val="FollowedHyperlink"/>
+    <w:basedOn w:val="DefaultParagraphFont"/>
+    <w:uiPriority w:val="99"/>
+    <w:semiHidden/>
+    <w:unhideWhenUsed/>
+    <w:rsid w:val="00A32EDA"/>
+    <w:rPr>
+      <w:color w:val="954F72" w:themeColor="followedHyperlink"/>
+      <w:u w:val="single"/>
+    </w:rPr>
+  </w:style>
+  <w:style w:type="paragraph" w:styleId="ListBullet">
+    <w:name w:val="List Bullet"/>
+    <w:basedOn w:val="Normal"/>
+    <w:uiPriority w:val="99"/>
+    <w:unhideWhenUsed/>
+    <w:rsid w:val="00827DCC"/>
+    <w:pPr>
+      <w:numPr>
+        <w:numId w:val="7"/>
+      </w:numPr>
+      <w:contextualSpacing/>
+    </w:pPr>
   </w:style>
 </w:styles>
 </file>

</xml_diff>